<commit_message>
add laporan praktek TRO
</commit_message>
<xml_diff>
--- a/Laporan TRO.docx
+++ b/Laporan TRO.docx
@@ -1,6 +1,6 @@
 
 <file path=word/document.xml><?xml version="1.0" encoding="utf-8"?>
-<w:document xmlns:wpc="http://schemas.microsoft.com/office/word/2010/wordprocessingCanvas" xmlns:cx="http://schemas.microsoft.com/office/drawing/2014/chartex" xmlns:cx1="http://schemas.microsoft.com/office/drawing/2015/9/8/chartex" xmlns:cx2="http://schemas.microsoft.com/office/drawing/2015/10/21/chartex" xmlns:cx3="http://schemas.microsoft.com/office/drawing/2016/5/9/chartex" xmlns:cx4="http://schemas.microsoft.com/office/drawing/2016/5/10/chartex" xmlns:cx5="http://schemas.microsoft.com/office/drawing/2016/5/11/chartex" xmlns:cx6="http://schemas.microsoft.com/office/drawing/2016/5/12/chartex" xmlns:cx7="http://schemas.microsoft.com/office/drawing/2016/5/13/chartex" xmlns:cx8="http://schemas.microsoft.com/office/drawing/2016/5/14/chartex" xmlns:mc="http://schemas.openxmlformats.org/markup-compatibility/2006" xmlns:aink="http://schemas.microsoft.com/office/drawing/2016/ink" xmlns:am3d="http://schemas.microsoft.com/office/drawing/2017/model3d" xmlns:o="urn:schemas-microsoft-com:office:office" xmlns:oel="http://schemas.microsoft.com/office/2019/extlst" xmlns:r="http://schemas.openxmlformats.org/officeDocument/2006/relationships" xmlns:m="http://schemas.openxmlformats.org/officeDocument/2006/math" xmlns:v="urn:schemas-microsoft-com:vml" xmlns:wp14="http://schemas.microsoft.com/office/word/2010/wordprocessingDrawing" xmlns:wp="http://schemas.openxmlformats.org/drawingml/2006/wordprocessingDrawing" xmlns:w10="urn:schemas-microsoft-com:office:word" xmlns:w="http://schemas.openxmlformats.org/wordprocessingml/2006/main" xmlns:w14="http://schemas.microsoft.com/office/word/2010/wordml" xmlns:w15="http://schemas.microsoft.com/office/word/2012/wordml" xmlns:w16cex="http://schemas.microsoft.com/office/word/2018/wordml/cex" xmlns:w16cid="http://schemas.microsoft.com/office/word/2016/wordml/cid" xmlns:w16="http://schemas.microsoft.com/office/word/2018/wordml" xmlns:w16du="http://schemas.microsoft.com/office/word/2023/wordml/word16du" xmlns:w16sdtdh="http://schemas.microsoft.com/office/word/2020/wordml/sdtdatahash" xmlns:w16sdtfl="http://schemas.microsoft.com/office/word/2024/wordml/sdtformatlock" xmlns:w16se="http://schemas.microsoft.com/office/word/2015/wordml/symex" xmlns:wpg="http://schemas.microsoft.com/office/word/2010/wordprocessingGroup" xmlns:wpi="http://schemas.microsoft.com/office/word/2010/wordprocessingInk" xmlns:wne="http://schemas.microsoft.com/office/word/2006/wordml" xmlns:wps="http://schemas.microsoft.com/office/word/2010/wordprocessingShape" mc:Ignorable="w14 w15 w16se w16cid w16 w16cex w16sdtdh w16sdtfl w16du wp14">
+<w:document xmlns:wpc="http://schemas.microsoft.com/office/word/2010/wordprocessingCanvas" xmlns:cx="http://schemas.microsoft.com/office/drawing/2014/chartex" xmlns:cx1="http://schemas.microsoft.com/office/drawing/2015/9/8/chartex" xmlns:cx2="http://schemas.microsoft.com/office/drawing/2015/10/21/chartex" xmlns:cx3="http://schemas.microsoft.com/office/drawing/2016/5/9/chartex" xmlns:cx4="http://schemas.microsoft.com/office/drawing/2016/5/10/chartex" xmlns:cx5="http://schemas.microsoft.com/office/drawing/2016/5/11/chartex" xmlns:cx6="http://schemas.microsoft.com/office/drawing/2016/5/12/chartex" xmlns:cx7="http://schemas.microsoft.com/office/drawing/2016/5/13/chartex" xmlns:cx8="http://schemas.microsoft.com/office/drawing/2016/5/14/chartex" xmlns:mc="http://schemas.openxmlformats.org/markup-compatibility/2006" xmlns:aink="http://schemas.microsoft.com/office/drawing/2016/ink" xmlns:am3d="http://schemas.microsoft.com/office/drawing/2017/model3d" xmlns:o="urn:schemas-microsoft-com:office:office" xmlns:r="http://schemas.openxmlformats.org/officeDocument/2006/relationships" xmlns:m="http://schemas.openxmlformats.org/officeDocument/2006/math" xmlns:v="urn:schemas-microsoft-com:vml" xmlns:wp14="http://schemas.microsoft.com/office/word/2010/wordprocessingDrawing" xmlns:wp="http://schemas.openxmlformats.org/drawingml/2006/wordprocessingDrawing" xmlns:w10="urn:schemas-microsoft-com:office:word" xmlns:w="http://schemas.openxmlformats.org/wordprocessingml/2006/main" xmlns:w14="http://schemas.microsoft.com/office/word/2010/wordml" xmlns:w15="http://schemas.microsoft.com/office/word/2012/wordml" xmlns:w16cex="http://schemas.microsoft.com/office/word/2018/wordml/cex" xmlns:w16cid="http://schemas.microsoft.com/office/word/2016/wordml/cid" xmlns:w16="http://schemas.microsoft.com/office/word/2018/wordml" xmlns:w16sdtdh="http://schemas.microsoft.com/office/word/2020/wordml/sdtdatahash" xmlns:w16se="http://schemas.microsoft.com/office/word/2015/wordml/symex" xmlns:wpg="http://schemas.microsoft.com/office/word/2010/wordprocessingGroup" xmlns:wpi="http://schemas.microsoft.com/office/word/2010/wordprocessingInk" xmlns:wne="http://schemas.microsoft.com/office/word/2006/wordml" xmlns:wps="http://schemas.microsoft.com/office/word/2010/wordprocessingShape" mc:Ignorable="w14 w15 w16se w16cid w16 w16cex w16sdtdh wp14">
   <w:body>
     <w:p>
       <w:pPr>
@@ -14,95 +14,32 @@
       <w:pPr>
         <w:spacing w:after="0"/>
       </w:pPr>
-      <w:proofErr w:type="spellStart"/>
-      <w:r>
-        <w:t>Judul</w:t>
-      </w:r>
-      <w:proofErr w:type="spellEnd"/>
-      <w:r>
-        <w:t xml:space="preserve"> Proyek: </w:t>
-      </w:r>
-      <w:proofErr w:type="spellStart"/>
+      <w:r>
+        <w:t xml:space="preserve">Judul Proyek: </w:t>
+      </w:r>
       <w:r>
         <w:rPr>
           <w:rFonts w:eastAsia="Times New Roman" w:cs="Calibri"/>
           <w:color w:val="000000"/>
         </w:rPr>
-        <w:t>Produksi</w:t>
-      </w:r>
-      <w:proofErr w:type="spellEnd"/>
+        <w:t xml:space="preserve">Produksi padi PT.Makmur di </w:t>
+      </w:r>
       <w:r>
         <w:rPr>
           <w:rFonts w:eastAsia="Times New Roman" w:cs="Calibri"/>
           <w:color w:val="000000"/>
         </w:rPr>
-        <w:t xml:space="preserve"> padi </w:t>
-      </w:r>
-      <w:proofErr w:type="spellStart"/>
-      <w:proofErr w:type="gramStart"/>
-      <w:r>
-        <w:rPr>
-          <w:rFonts w:eastAsia="Times New Roman" w:cs="Calibri"/>
-          <w:color w:val="000000"/>
-        </w:rPr>
-        <w:t>PT.Makmur</w:t>
-      </w:r>
-      <w:proofErr w:type="spellEnd"/>
-      <w:proofErr w:type="gramEnd"/>
-      <w:r>
-        <w:rPr>
-          <w:rFonts w:eastAsia="Times New Roman" w:cs="Calibri"/>
-          <w:color w:val="000000"/>
-        </w:rPr>
-        <w:t xml:space="preserve"> di </w:t>
-      </w:r>
-      <w:proofErr w:type="spellStart"/>
-      <w:r>
-        <w:rPr>
-          <w:rFonts w:eastAsia="Times New Roman" w:cs="Calibri"/>
-          <w:color w:val="000000"/>
-        </w:rPr>
-        <w:t>setiap</w:t>
-      </w:r>
-      <w:proofErr w:type="spellEnd"/>
-      <w:r>
-        <w:rPr>
-          <w:rFonts w:eastAsia="Times New Roman" w:cs="Calibri"/>
-          <w:color w:val="000000"/>
-        </w:rPr>
-        <w:t xml:space="preserve"> </w:t>
-      </w:r>
-      <w:proofErr w:type="spellStart"/>
-      <w:r>
-        <w:rPr>
-          <w:rFonts w:eastAsia="Times New Roman" w:cs="Calibri"/>
-          <w:color w:val="000000"/>
-        </w:rPr>
-        <w:t>provinsi</w:t>
-      </w:r>
-      <w:proofErr w:type="spellEnd"/>
+        <w:t>setiap provinsi</w:t>
+      </w:r>
       <w:r>
         <w:br/>
       </w:r>
-      <w:proofErr w:type="spellStart"/>
-      <w:r>
-        <w:t>Disusun</w:t>
-      </w:r>
-      <w:proofErr w:type="spellEnd"/>
-      <w:r>
-        <w:t xml:space="preserve"> oleh:</w:t>
+      <w:r>
+        <w:t>Disusun oleh:</w:t>
       </w:r>
       <w:r>
         <w:br/>
-        <w:t xml:space="preserve">Nama </w:t>
-      </w:r>
-      <w:proofErr w:type="spellStart"/>
-      <w:r>
-        <w:t>Mahasiswa</w:t>
-      </w:r>
-      <w:proofErr w:type="spellEnd"/>
-      <w:r>
-        <w:t xml:space="preserve">: </w:t>
+        <w:t xml:space="preserve">Nama Mahasiswa: </w:t>
       </w:r>
       <w:r>
         <w:t>Muhammad Alfarizi</w:t>
@@ -111,32 +48,21 @@
         <w:br/>
       </w:r>
       <w:r>
-        <w:t xml:space="preserve">Nama Mahasiswa: </w:t>
-      </w:r>
-      <w:r>
-        <w:t>Muhammad Revyano Fadhilah Ramadhan (231011402944)</w:t>
+        <w:t>Nama Mahasiswa: Muhammad Revyano Fadhilah Ramadhan (231011402944)</w:t>
       </w:r>
       <w:r>
         <w:br/>
       </w:r>
       <w:r>
-        <w:t xml:space="preserve">Nama Mahasiswa: </w:t>
-      </w:r>
-      <w:r>
-        <w:t xml:space="preserve">Muhammad Abdul Salim </w:t>
+        <w:t xml:space="preserve">Nama Mahasiswa: Muhammad Abdul Salim </w:t>
       </w:r>
     </w:p>
     <w:p>
       <w:pPr>
         <w:spacing w:after="0"/>
       </w:pPr>
-      <w:proofErr w:type="spellStart"/>
-      <w:r>
-        <w:t>Kelas</w:t>
-      </w:r>
-      <w:proofErr w:type="spellEnd"/>
-      <w:r>
-        <w:t xml:space="preserve">: </w:t>
+      <w:r>
+        <w:t xml:space="preserve">Kelas: </w:t>
       </w:r>
       <w:r>
         <w:t>05TPLM009</w:t>
@@ -146,62 +72,21 @@
       </w:r>
       <w:r>
         <w:br/>
-        <w:t xml:space="preserve">Dosen </w:t>
-      </w:r>
-      <w:proofErr w:type="spellStart"/>
-      <w:r>
-        <w:t>Pengampu</w:t>
-      </w:r>
-      <w:proofErr w:type="spellEnd"/>
-      <w:r>
-        <w:t xml:space="preserve">: </w:t>
-      </w:r>
-      <w:r>
-        <w:t xml:space="preserve">Agung </w:t>
-      </w:r>
-      <w:proofErr w:type="spellStart"/>
-      <w:r>
-        <w:t>Perdananto</w:t>
-      </w:r>
-      <w:proofErr w:type="spellEnd"/>
+        <w:t xml:space="preserve">Dosen Pengampu: </w:t>
+      </w:r>
+      <w:r>
+        <w:t>Agung Perdananto</w:t>
+      </w:r>
       <w:r>
         <w:br/>
         <w:t xml:space="preserve">Program Studi: </w:t>
       </w:r>
       <w:r>
-        <w:t xml:space="preserve">Teknik </w:t>
-      </w:r>
-      <w:proofErr w:type="spellStart"/>
-      <w:r>
-        <w:t>Informatika</w:t>
-      </w:r>
-      <w:proofErr w:type="spellEnd"/>
-      <w:r>
-        <w:t xml:space="preserve"> – Universitas </w:t>
-      </w:r>
-      <w:proofErr w:type="spellStart"/>
-      <w:r>
-        <w:t>Pamulang</w:t>
-      </w:r>
-      <w:proofErr w:type="spellEnd"/>
+        <w:t>Teknik Informatika – Universitas Pamulang</w:t>
+      </w:r>
       <w:r>
         <w:br/>
-      </w:r>
-      <w:proofErr w:type="spellStart"/>
-      <w:r>
-        <w:t>Tanggal</w:t>
-      </w:r>
-      <w:proofErr w:type="spellEnd"/>
-      <w:r>
-        <w:t xml:space="preserve"> </w:t>
-      </w:r>
-      <w:proofErr w:type="spellStart"/>
-      <w:r>
-        <w:t>Pengumpulan</w:t>
-      </w:r>
-      <w:proofErr w:type="spellEnd"/>
-      <w:r>
-        <w:t xml:space="preserve">: </w:t>
+        <w:t xml:space="preserve">Tanggal Pengumpulan: </w:t>
       </w:r>
       <w:r>
         <w:t>23 October</w:t>
@@ -220,14 +105,7 @@
     </w:p>
     <w:p>
       <w:r>
-        <w:t>PT Logistik Nusantara merupakan perusahaan distribusi nasional yang mengelola beberapa gudang di Pulau Jawa. Perusahaan ingin mengoptimalkan proses distribusi barang ke sejumlah toko dengan biaya seminimal mungkin. Dengan menggunakan model transportasi dalam riset operasional, proyek ini bertujuan untuk memberikan solusi efisien dalam alokasi pengiriman barang.</w:t>
-      </w:r>
-      <w:r>
-        <w:br/>
-      </w:r>
-      <w:r>
-        <w:br/>
-        <w:t>Tujuan dari proyek ini adalah untuk memformulasikan dan menyelesaikan masalah distribusi barang dengan meminimalkan biaya pengiriman dari gudang ke toko, serta menganalisis bagaimana perubahan parameter mempengaruhi hasil.</w:t>
+        <w:t>PT. Makmur merupakan perusahaan agribisnis nasional yang mengelola produksi padi di 10 provinsi di Indonesia. Perusahaan ingin mengoptimalkan alokasi produksi padi untuk memenuhi permintaan pasar dengan biaya distribusi dan produksi yang minimal. Proyek ini bertujuan untuk memodelkan masalah alokasi produksi menggunakan metode transportasi dalam riset operasional, guna menentukan strategi distribusi yang efisien dan meminimalkan biaya logistik.</w:t>
       </w:r>
     </w:p>
     <w:p>
@@ -243,91 +121,15 @@
         <w:spacing w:after="0"/>
       </w:pPr>
       <w:r>
-        <w:t xml:space="preserve">Studi </w:t>
-      </w:r>
-      <w:proofErr w:type="spellStart"/>
-      <w:r>
-        <w:t>kasus</w:t>
-      </w:r>
-      <w:proofErr w:type="spellEnd"/>
-      <w:r>
-        <w:t xml:space="preserve"> </w:t>
-      </w:r>
-      <w:proofErr w:type="spellStart"/>
-      <w:r>
-        <w:t>melibatkan</w:t>
-      </w:r>
-      <w:proofErr w:type="spellEnd"/>
-      <w:r>
-        <w:t xml:space="preserve"> </w:t>
-      </w:r>
-      <w:proofErr w:type="spellStart"/>
-      <w:r>
-        <w:t>produksi</w:t>
-      </w:r>
-      <w:proofErr w:type="spellEnd"/>
-      <w:r>
-        <w:t xml:space="preserve"> padi</w:t>
-      </w:r>
-      <w:r>
-        <w:t xml:space="preserve"> </w:t>
-      </w:r>
-      <w:r>
-        <w:t xml:space="preserve">di </w:t>
-      </w:r>
-      <w:proofErr w:type="spellStart"/>
-      <w:r>
-        <w:t>tiap</w:t>
-      </w:r>
-      <w:proofErr w:type="spellEnd"/>
-      <w:r>
-        <w:t xml:space="preserve"> </w:t>
-      </w:r>
-      <w:proofErr w:type="spellStart"/>
-      <w:r>
-        <w:t>provinsi</w:t>
-      </w:r>
-      <w:proofErr w:type="spellEnd"/>
-      <w:r>
-        <w:t xml:space="preserve"> </w:t>
-      </w:r>
-      <w:proofErr w:type="spellStart"/>
-      <w:r>
-        <w:t>sebagai</w:t>
-      </w:r>
-      <w:proofErr w:type="spellEnd"/>
-      <w:r>
-        <w:t xml:space="preserve"> </w:t>
-      </w:r>
-      <w:proofErr w:type="spellStart"/>
-      <w:r>
-        <w:t>berikut</w:t>
-      </w:r>
-      <w:proofErr w:type="spellEnd"/>
-      <w:r>
-        <w:t>:</w:t>
-      </w:r>
-      <w:r>
-        <w:br/>
-      </w:r>
-      <w:r>
-        <w:br/>
-      </w:r>
-      <w:proofErr w:type="spellStart"/>
-      <w:r>
-        <w:rPr>
-          <w:b/>
-          <w:bCs/>
-        </w:rPr>
-        <w:t>Kapasitas</w:t>
-      </w:r>
-      <w:proofErr w:type="spellEnd"/>
-      <w:r>
-        <w:rPr>
-          <w:b/>
-          <w:bCs/>
-        </w:rPr>
-        <w:t xml:space="preserve"> Gudang:</w:t>
+        <w:t>Data Produksi Padi (Januari–Oktober 2025):</w:t>
+      </w:r>
+    </w:p>
+    <w:p>
+      <w:pPr>
+        <w:spacing w:after="0"/>
+      </w:pPr>
+      <w:r>
+        <w:t>Provinsi Sumber:</w:t>
       </w:r>
     </w:p>
     <w:p>
@@ -335,12 +137,12 @@
         <w:pStyle w:val="ListParagraph"/>
         <w:numPr>
           <w:ilvl w:val="0"/>
-          <w:numId w:val="11"/>
+          <w:numId w:val="14"/>
         </w:numPr>
         <w:spacing w:after="0"/>
       </w:pPr>
       <w:r>
-        <w:t>Lampung: 1.070 ton</w:t>
+        <w:t>LAMPUNG: 970 ton</w:t>
       </w:r>
     </w:p>
     <w:p>
@@ -348,12 +150,12 @@
         <w:pStyle w:val="ListParagraph"/>
         <w:numPr>
           <w:ilvl w:val="0"/>
-          <w:numId w:val="11"/>
+          <w:numId w:val="14"/>
         </w:numPr>
         <w:spacing w:after="0"/>
       </w:pPr>
       <w:r>
-        <w:t>DKI Jakarta: 950 ton</w:t>
+        <w:t>KEP. BANGKA BELITUNG: 920 ton</w:t>
       </w:r>
     </w:p>
     <w:p>
@@ -361,221 +163,269 @@
         <w:pStyle w:val="ListParagraph"/>
         <w:numPr>
           <w:ilvl w:val="0"/>
-          <w:numId w:val="11"/>
+          <w:numId w:val="14"/>
         </w:numPr>
         <w:spacing w:after="0"/>
       </w:pPr>
-      <w:proofErr w:type="spellStart"/>
-      <w:r>
-        <w:t>Kepulauan</w:t>
-      </w:r>
-      <w:proofErr w:type="spellEnd"/>
-      <w:r>
-        <w:t xml:space="preserve"> Bangka Belitung: 920 ton</w:t>
+      <w:r>
+        <w:t>KEP. RIAU: 830 ton</w:t>
       </w:r>
     </w:p>
     <w:p>
       <w:pPr>
+        <w:pStyle w:val="ListParagraph"/>
+        <w:numPr>
+          <w:ilvl w:val="0"/>
+          <w:numId w:val="14"/>
+        </w:numPr>
         <w:spacing w:after="0"/>
       </w:pPr>
       <w:r>
-        <w:br/>
-      </w:r>
-      <w:proofErr w:type="spellStart"/>
-      <w:r>
-        <w:rPr>
-          <w:b/>
-          <w:bCs/>
-        </w:rPr>
-        <w:t>Permintaan</w:t>
-      </w:r>
-      <w:proofErr w:type="spellEnd"/>
-      <w:r>
-        <w:rPr>
-          <w:b/>
-          <w:bCs/>
-        </w:rPr>
-        <w:t xml:space="preserve"> Toko:</w:t>
+        <w:t>DKI JAKARTA: 950 ton</w:t>
       </w:r>
     </w:p>
     <w:p>
       <w:pPr>
+        <w:pStyle w:val="ListParagraph"/>
         <w:numPr>
           <w:ilvl w:val="0"/>
-          <w:numId w:val="12"/>
+          <w:numId w:val="14"/>
         </w:numPr>
         <w:spacing w:after="0"/>
       </w:pPr>
-      <w:proofErr w:type="spellStart"/>
-      <w:r>
-        <w:t>Kepulauan</w:t>
-      </w:r>
-      <w:proofErr w:type="spellEnd"/>
-      <w:r>
-        <w:t xml:space="preserve"> Riau: 830 ton</w:t>
+      <w:r>
+        <w:t>JAWA BARAT: 690 ton</w:t>
       </w:r>
     </w:p>
     <w:p>
       <w:pPr>
+        <w:spacing w:after="0"/>
+      </w:pPr>
+    </w:p>
+    <w:p>
+      <w:pPr>
+        <w:spacing w:after="0"/>
+      </w:pPr>
+      <w:r>
+        <w:t>(Total produksi: 4.360 ton)</w:t>
+      </w:r>
+    </w:p>
+    <w:p>
+      <w:pPr>
+        <w:spacing w:after="0"/>
+      </w:pPr>
+    </w:p>
+    <w:p>
+      <w:pPr>
+        <w:spacing w:after="0"/>
+      </w:pPr>
+      <w:r>
+        <w:t>Permintaan Pasar (Fiktif):</w:t>
+      </w:r>
+    </w:p>
+    <w:p>
+      <w:pPr>
+        <w:spacing w:after="0"/>
+      </w:pPr>
+      <w:r>
+        <w:t>Kota Tujuan:</w:t>
+      </w:r>
+    </w:p>
+    <w:p>
+      <w:pPr>
+        <w:pStyle w:val="ListParagraph"/>
         <w:numPr>
           <w:ilvl w:val="0"/>
-          <w:numId w:val="12"/>
+          <w:numId w:val="15"/>
         </w:numPr>
         <w:spacing w:after="0"/>
       </w:pPr>
       <w:r>
-        <w:t>Jawa Barat: 690 ton</w:t>
+        <w:t>Medan: 1.200 ton</w:t>
       </w:r>
     </w:p>
     <w:p>
       <w:pPr>
+        <w:pStyle w:val="ListParagraph"/>
+        <w:numPr>
+          <w:ilvl w:val="0"/>
+          <w:numId w:val="15"/>
+        </w:numPr>
         <w:spacing w:after="0"/>
       </w:pPr>
-      <w:proofErr w:type="spellStart"/>
+      <w:r>
+        <w:t>Surabaya: 1.500 ton</w:t>
+      </w:r>
+    </w:p>
+    <w:p>
+      <w:pPr>
+        <w:pStyle w:val="ListParagraph"/>
+        <w:numPr>
+          <w:ilvl w:val="0"/>
+          <w:numId w:val="15"/>
+        </w:numPr>
+        <w:spacing w:after="0"/>
+      </w:pPr>
+      <w:r>
+        <w:t>Makassar: 900 ton</w:t>
+      </w:r>
+    </w:p>
+    <w:p>
+      <w:pPr>
+        <w:pStyle w:val="ListParagraph"/>
+        <w:numPr>
+          <w:ilvl w:val="0"/>
+          <w:numId w:val="15"/>
+        </w:numPr>
+        <w:spacing w:after="0"/>
+      </w:pPr>
+      <w:r>
+        <w:lastRenderedPageBreak/>
+        <w:t>Denpasar: 760 ton</w:t>
+      </w:r>
+    </w:p>
+    <w:p>
+      <w:pPr>
+        <w:spacing w:after="0"/>
+      </w:pPr>
+    </w:p>
+    <w:p>
+      <w:pPr>
+        <w:spacing w:after="0"/>
+      </w:pPr>
+      <w:r>
+        <w:t>(Total permintaan: 4.360 ton)</w:t>
+      </w:r>
+    </w:p>
+    <w:p>
+      <w:pPr>
+        <w:spacing w:after="0"/>
+      </w:pPr>
       <w:r>
         <w:rPr>
           <w:sz w:val="24"/>
           <w:szCs w:val="24"/>
         </w:rPr>
-        <w:lastRenderedPageBreak/>
-        <w:t>Biaya</w:t>
-      </w:r>
-      <w:proofErr w:type="spellEnd"/>
+        <w:t>Bi</w:t>
+      </w:r>
       <w:r>
         <w:rPr>
           <w:sz w:val="24"/>
           <w:szCs w:val="24"/>
         </w:rPr>
-        <w:t xml:space="preserve"> </w:t>
-      </w:r>
-      <w:proofErr w:type="spellStart"/>
+        <w:t xml:space="preserve">aya pengiriman </w:t>
+      </w:r>
       <w:r>
         <w:rPr>
           <w:sz w:val="24"/>
           <w:szCs w:val="24"/>
         </w:rPr>
-        <w:t>pengiriman</w:t>
-      </w:r>
-      <w:proofErr w:type="spellEnd"/>
+        <w:t xml:space="preserve">per ton </w:t>
+      </w:r>
       <w:r>
         <w:rPr>
           <w:sz w:val="24"/>
           <w:szCs w:val="24"/>
         </w:rPr>
-        <w:t xml:space="preserve"> </w:t>
-      </w:r>
-      <w:r>
-        <w:rPr>
-          <w:sz w:val="24"/>
-          <w:szCs w:val="24"/>
-        </w:rPr>
-        <w:t>per ton</w:t>
-      </w:r>
-      <w:r>
-        <w:rPr>
-          <w:sz w:val="24"/>
-          <w:szCs w:val="24"/>
-        </w:rPr>
-        <w:t xml:space="preserve"> </w:t>
-      </w:r>
-      <w:r>
-        <w:rPr>
-          <w:sz w:val="24"/>
-          <w:szCs w:val="24"/>
-        </w:rPr>
-        <w:t>(</w:t>
-      </w:r>
-      <w:proofErr w:type="spellStart"/>
-      <w:r>
-        <w:rPr>
-          <w:sz w:val="24"/>
-          <w:szCs w:val="24"/>
-        </w:rPr>
-        <w:t>dalam</w:t>
-      </w:r>
-      <w:proofErr w:type="spellEnd"/>
-      <w:r>
-        <w:rPr>
-          <w:sz w:val="24"/>
-          <w:szCs w:val="24"/>
-        </w:rPr>
-        <w:t xml:space="preserve"> </w:t>
-      </w:r>
-      <w:proofErr w:type="spellStart"/>
-      <w:r>
-        <w:rPr>
-          <w:sz w:val="24"/>
-          <w:szCs w:val="24"/>
-        </w:rPr>
-        <w:t>ribuan</w:t>
-      </w:r>
-      <w:proofErr w:type="spellEnd"/>
-      <w:r>
-        <w:rPr>
-          <w:sz w:val="24"/>
-          <w:szCs w:val="24"/>
-        </w:rPr>
-        <w:t xml:space="preserve"> rupiah):</w:t>
-      </w:r>
-      <w:r>
-        <w:br/>
+        <w:t>(dalam ribuan rupiah):</w:t>
       </w:r>
     </w:p>
     <w:tbl>
       <w:tblPr>
         <w:tblStyle w:val="TableGrid"/>
-        <w:tblW w:w="8950" w:type="dxa"/>
+        <w:tblW w:w="9072" w:type="dxa"/>
+        <w:tblLayout w:type="fixed"/>
         <w:tblLook w:val="04A0" w:firstRow="1" w:lastRow="0" w:firstColumn="1" w:lastColumn="0" w:noHBand="0" w:noVBand="1"/>
       </w:tblPr>
       <w:tblGrid>
-        <w:gridCol w:w="3735"/>
-        <w:gridCol w:w="3020"/>
-        <w:gridCol w:w="2195"/>
+        <w:gridCol w:w="2268"/>
+        <w:gridCol w:w="1701"/>
+        <w:gridCol w:w="1701"/>
+        <w:gridCol w:w="1701"/>
+        <w:gridCol w:w="1701"/>
       </w:tblGrid>
       <w:tr>
         <w:trPr>
-          <w:trHeight w:val="450"/>
+          <w:trHeight w:val="283"/>
         </w:trPr>
         <w:tc>
           <w:tcPr>
-            <w:tcW w:w="3735" w:type="dxa"/>
+            <w:tcW w:w="2268" w:type="dxa"/>
           </w:tcPr>
           <w:p>
+            <w:pPr>
+              <w:jc w:val="center"/>
+            </w:pPr>
             <w:r>
-              <w:t>Gudang Ke Toko</w:t>
+              <w:t>Sumber \ tujuan</w:t>
             </w:r>
           </w:p>
         </w:tc>
         <w:tc>
           <w:tcPr>
-            <w:tcW w:w="3020" w:type="dxa"/>
+            <w:tcW w:w="1701" w:type="dxa"/>
           </w:tcPr>
           <w:p>
+            <w:pPr>
+              <w:jc w:val="center"/>
+            </w:pPr>
             <w:r>
-              <w:t>Kep. Riau</w:t>
+              <w:t>Medan</w:t>
             </w:r>
           </w:p>
         </w:tc>
         <w:tc>
           <w:tcPr>
-            <w:tcW w:w="2195" w:type="dxa"/>
+            <w:tcW w:w="1701" w:type="dxa"/>
           </w:tcPr>
           <w:p>
+            <w:pPr>
+              <w:jc w:val="center"/>
+            </w:pPr>
             <w:r>
-              <w:t>Jawa Barat</w:t>
+              <w:t>Surabaya</w:t>
+            </w:r>
+          </w:p>
+        </w:tc>
+        <w:tc>
+          <w:tcPr>
+            <w:tcW w:w="1701" w:type="dxa"/>
+          </w:tcPr>
+          <w:p>
+            <w:pPr>
+              <w:jc w:val="center"/>
+            </w:pPr>
+            <w:r>
+              <w:t>makasar</w:t>
+            </w:r>
+          </w:p>
+        </w:tc>
+        <w:tc>
+          <w:tcPr>
+            <w:tcW w:w="1701" w:type="dxa"/>
+          </w:tcPr>
+          <w:p>
+            <w:pPr>
+              <w:jc w:val="center"/>
+            </w:pPr>
+            <w:r>
+              <w:t>denpasar</w:t>
             </w:r>
           </w:p>
         </w:tc>
       </w:tr>
       <w:tr>
         <w:trPr>
-          <w:trHeight w:val="450"/>
+          <w:trHeight w:val="283"/>
         </w:trPr>
         <w:tc>
           <w:tcPr>
-            <w:tcW w:w="3735" w:type="dxa"/>
+            <w:tcW w:w="2268" w:type="dxa"/>
           </w:tcPr>
           <w:p>
+            <w:pPr>
+              <w:jc w:val="center"/>
+            </w:pPr>
             <w:r>
               <w:t>Lampung</w:t>
             </w:r>
@@ -583,91 +433,333 @@
         </w:tc>
         <w:tc>
           <w:tcPr>
-            <w:tcW w:w="3020" w:type="dxa"/>
+            <w:tcW w:w="1701" w:type="dxa"/>
           </w:tcPr>
           <w:p>
+            <w:pPr>
+              <w:jc w:val="center"/>
+            </w:pPr>
             <w:r>
-              <w:t>3</w:t>
+              <w:t>10</w:t>
             </w:r>
           </w:p>
         </w:tc>
         <w:tc>
           <w:tcPr>
-            <w:tcW w:w="2195" w:type="dxa"/>
+            <w:tcW w:w="1701" w:type="dxa"/>
           </w:tcPr>
           <w:p>
+            <w:pPr>
+              <w:jc w:val="center"/>
+            </w:pPr>
             <w:r>
-              <w:t>4</w:t>
+              <w:t>12</w:t>
+            </w:r>
+          </w:p>
+        </w:tc>
+        <w:tc>
+          <w:tcPr>
+            <w:tcW w:w="1701" w:type="dxa"/>
+          </w:tcPr>
+          <w:p>
+            <w:pPr>
+              <w:jc w:val="center"/>
+            </w:pPr>
+            <w:r>
+              <w:t>15</w:t>
+            </w:r>
+          </w:p>
+        </w:tc>
+        <w:tc>
+          <w:tcPr>
+            <w:tcW w:w="1701" w:type="dxa"/>
+          </w:tcPr>
+          <w:p>
+            <w:pPr>
+              <w:jc w:val="center"/>
+            </w:pPr>
+            <w:r>
+              <w:t>18</w:t>
             </w:r>
           </w:p>
         </w:tc>
       </w:tr>
       <w:tr>
         <w:trPr>
-          <w:trHeight w:val="472"/>
+          <w:trHeight w:val="283"/>
         </w:trPr>
         <w:tc>
           <w:tcPr>
-            <w:tcW w:w="3735" w:type="dxa"/>
+            <w:tcW w:w="2268" w:type="dxa"/>
           </w:tcPr>
           <w:p>
+            <w:pPr>
+              <w:jc w:val="center"/>
+            </w:pPr>
             <w:r>
-              <w:t>DKI Jakarta</w:t>
+              <w:t>Kep.bangka belitung</w:t>
             </w:r>
           </w:p>
         </w:tc>
         <w:tc>
           <w:tcPr>
-            <w:tcW w:w="3020" w:type="dxa"/>
+            <w:tcW w:w="1701" w:type="dxa"/>
           </w:tcPr>
           <w:p>
+            <w:pPr>
+              <w:jc w:val="center"/>
+            </w:pPr>
             <w:r>
-              <w:t>2</w:t>
+              <w:t>8</w:t>
             </w:r>
           </w:p>
         </w:tc>
         <w:tc>
           <w:tcPr>
-            <w:tcW w:w="2195" w:type="dxa"/>
+            <w:tcW w:w="1701" w:type="dxa"/>
           </w:tcPr>
           <w:p>
+            <w:pPr>
+              <w:jc w:val="center"/>
+            </w:pPr>
             <w:r>
-              <w:t>3</w:t>
+              <w:t>14</w:t>
+            </w:r>
+          </w:p>
+        </w:tc>
+        <w:tc>
+          <w:tcPr>
+            <w:tcW w:w="1701" w:type="dxa"/>
+          </w:tcPr>
+          <w:p>
+            <w:pPr>
+              <w:jc w:val="center"/>
+            </w:pPr>
+            <w:r>
+              <w:t>16</w:t>
+            </w:r>
+          </w:p>
+        </w:tc>
+        <w:tc>
+          <w:tcPr>
+            <w:tcW w:w="1701" w:type="dxa"/>
+          </w:tcPr>
+          <w:p>
+            <w:pPr>
+              <w:jc w:val="center"/>
+            </w:pPr>
+            <w:r>
+              <w:t>20</w:t>
             </w:r>
           </w:p>
         </w:tc>
       </w:tr>
       <w:tr>
         <w:trPr>
-          <w:trHeight w:val="450"/>
+          <w:trHeight w:val="283"/>
         </w:trPr>
         <w:tc>
           <w:tcPr>
-            <w:tcW w:w="3735" w:type="dxa"/>
+            <w:tcW w:w="2268" w:type="dxa"/>
           </w:tcPr>
           <w:p>
+            <w:pPr>
+              <w:jc w:val="center"/>
+            </w:pPr>
             <w:r>
-              <w:t>Kep. Bangka Belitung</w:t>
+              <w:t>Kep.riau</w:t>
             </w:r>
           </w:p>
         </w:tc>
         <w:tc>
           <w:tcPr>
-            <w:tcW w:w="3020" w:type="dxa"/>
+            <w:tcW w:w="1701" w:type="dxa"/>
           </w:tcPr>
           <w:p>
+            <w:pPr>
+              <w:jc w:val="center"/>
+            </w:pPr>
             <w:r>
-              <w:t>5</w:t>
+              <w:t>6</w:t>
             </w:r>
           </w:p>
         </w:tc>
         <w:tc>
           <w:tcPr>
-            <w:tcW w:w="2195" w:type="dxa"/>
+            <w:tcW w:w="1701" w:type="dxa"/>
           </w:tcPr>
           <w:p>
+            <w:pPr>
+              <w:jc w:val="center"/>
+            </w:pPr>
             <w:r>
-              <w:t>2</w:t>
+              <w:t>10</w:t>
+            </w:r>
+          </w:p>
+        </w:tc>
+        <w:tc>
+          <w:tcPr>
+            <w:tcW w:w="1701" w:type="dxa"/>
+          </w:tcPr>
+          <w:p>
+            <w:pPr>
+              <w:jc w:val="center"/>
+            </w:pPr>
+            <w:r>
+              <w:t>12</w:t>
+            </w:r>
+          </w:p>
+        </w:tc>
+        <w:tc>
+          <w:tcPr>
+            <w:tcW w:w="1701" w:type="dxa"/>
+          </w:tcPr>
+          <w:p>
+            <w:pPr>
+              <w:jc w:val="center"/>
+            </w:pPr>
+            <w:r>
+              <w:t>16</w:t>
+            </w:r>
+          </w:p>
+        </w:tc>
+      </w:tr>
+      <w:tr>
+        <w:trPr>
+          <w:trHeight w:val="283"/>
+        </w:trPr>
+        <w:tc>
+          <w:tcPr>
+            <w:tcW w:w="2268" w:type="dxa"/>
+          </w:tcPr>
+          <w:p>
+            <w:pPr>
+              <w:jc w:val="center"/>
+            </w:pPr>
+            <w:r>
+              <w:t>DKI jakarta</w:t>
+            </w:r>
+          </w:p>
+        </w:tc>
+        <w:tc>
+          <w:tcPr>
+            <w:tcW w:w="1701" w:type="dxa"/>
+          </w:tcPr>
+          <w:p>
+            <w:pPr>
+              <w:jc w:val="center"/>
+            </w:pPr>
+            <w:r>
+              <w:t>12</w:t>
+            </w:r>
+          </w:p>
+        </w:tc>
+        <w:tc>
+          <w:tcPr>
+            <w:tcW w:w="1701" w:type="dxa"/>
+          </w:tcPr>
+          <w:p>
+            <w:pPr>
+              <w:jc w:val="center"/>
+            </w:pPr>
+            <w:r>
+              <w:t>8</w:t>
+            </w:r>
+          </w:p>
+        </w:tc>
+        <w:tc>
+          <w:tcPr>
+            <w:tcW w:w="1701" w:type="dxa"/>
+          </w:tcPr>
+          <w:p>
+            <w:pPr>
+              <w:jc w:val="center"/>
+            </w:pPr>
+            <w:r>
+              <w:t>14</w:t>
+            </w:r>
+          </w:p>
+        </w:tc>
+        <w:tc>
+          <w:tcPr>
+            <w:tcW w:w="1701" w:type="dxa"/>
+          </w:tcPr>
+          <w:p>
+            <w:pPr>
+              <w:jc w:val="center"/>
+            </w:pPr>
+            <w:r>
+              <w:t>10</w:t>
+            </w:r>
+          </w:p>
+        </w:tc>
+      </w:tr>
+      <w:tr>
+        <w:trPr>
+          <w:trHeight w:val="283"/>
+        </w:trPr>
+        <w:tc>
+          <w:tcPr>
+            <w:tcW w:w="2268" w:type="dxa"/>
+          </w:tcPr>
+          <w:p>
+            <w:pPr>
+              <w:jc w:val="center"/>
+            </w:pPr>
+            <w:r>
+              <w:t>Jawa barat</w:t>
+            </w:r>
+          </w:p>
+        </w:tc>
+        <w:tc>
+          <w:tcPr>
+            <w:tcW w:w="1701" w:type="dxa"/>
+          </w:tcPr>
+          <w:p>
+            <w:pPr>
+              <w:jc w:val="center"/>
+            </w:pPr>
+            <w:r>
+              <w:t>14</w:t>
+            </w:r>
+          </w:p>
+        </w:tc>
+        <w:tc>
+          <w:tcPr>
+            <w:tcW w:w="1701" w:type="dxa"/>
+          </w:tcPr>
+          <w:p>
+            <w:pPr>
+              <w:jc w:val="center"/>
+            </w:pPr>
+            <w:r>
+              <w:t>6</w:t>
+            </w:r>
+          </w:p>
+        </w:tc>
+        <w:tc>
+          <w:tcPr>
+            <w:tcW w:w="1701" w:type="dxa"/>
+          </w:tcPr>
+          <w:p>
+            <w:pPr>
+              <w:jc w:val="center"/>
+            </w:pPr>
+            <w:r>
+              <w:t>10</w:t>
+            </w:r>
+          </w:p>
+        </w:tc>
+        <w:tc>
+          <w:tcPr>
+            <w:tcW w:w="1701" w:type="dxa"/>
+          </w:tcPr>
+          <w:p>
+            <w:pPr>
+              <w:jc w:val="center"/>
+            </w:pPr>
+            <w:r>
+              <w:t>12</w:t>
             </w:r>
           </w:p>
         </w:tc>
@@ -690,13 +782,8 @@
       <w:pPr>
         <w:spacing w:before="240" w:after="0"/>
       </w:pPr>
-      <w:proofErr w:type="spellStart"/>
-      <w:r>
-        <w:t>Variabel</w:t>
-      </w:r>
-      <w:proofErr w:type="spellEnd"/>
-      <w:r>
-        <w:t xml:space="preserve"> Keputusan:</w:t>
+      <w:r>
+        <w:t>Variabel Keputusan:</w:t>
       </w:r>
     </w:p>
     <w:p>
@@ -728,7 +815,19 @@
         </m:sSub>
       </m:oMath>
       <w:r>
-        <w:t>= jumlah padi (dalam ton) yang dikirim dari gudang ke-</w:t>
+        <w:t>= jumlah</w:t>
+      </w:r>
+      <w:r>
+        <w:t xml:space="preserve"> ton</w:t>
+      </w:r>
+      <w:r>
+        <w:t xml:space="preserve"> padi yang dikirim dari </w:t>
+      </w:r>
+      <w:r>
+        <w:t>provinsi</w:t>
+      </w:r>
+      <w:r>
+        <w:t xml:space="preserve"> </w:t>
       </w:r>
       <m:oMath>
         <m:r>
@@ -739,39 +838,10 @@
         </m:r>
       </m:oMath>
       <w:r>
-        <w:t xml:space="preserve"> </w:t>
-      </w:r>
-      <w:proofErr w:type="spellStart"/>
-      <w:r>
-        <w:t>ke</w:t>
-      </w:r>
-      <w:proofErr w:type="spellEnd"/>
-      <w:r>
-        <w:t xml:space="preserve"> </w:t>
-      </w:r>
-      <w:proofErr w:type="spellStart"/>
-      <w:r>
-        <w:t>daerah</w:t>
-      </w:r>
-      <w:proofErr w:type="spellEnd"/>
-      <w:r>
-        <w:t xml:space="preserve"> </w:t>
-      </w:r>
-      <w:proofErr w:type="spellStart"/>
-      <w:r>
-        <w:t>permintaan</w:t>
-      </w:r>
-      <w:proofErr w:type="spellEnd"/>
-      <w:r>
-        <w:t xml:space="preserve"> </w:t>
-      </w:r>
-      <w:proofErr w:type="spellStart"/>
-      <w:r>
-        <w:t>ke</w:t>
-      </w:r>
-      <w:proofErr w:type="spellEnd"/>
-      <w:r>
-        <w:t>-</w:t>
+        <w:t xml:space="preserve">  ke</w:t>
+      </w:r>
+      <w:r>
+        <w:t xml:space="preserve"> kota  </w:t>
       </w:r>
       <m:oMath>
         <m:r>
@@ -781,551 +851,1221 @@
           <m:t>j</m:t>
         </m:r>
       </m:oMath>
-    </w:p>
-    <w:p>
-      <w:pPr>
-        <w:spacing w:after="0"/>
-      </w:pPr>
-      <w:r>
-        <w:t>di mana:</w:t>
-      </w:r>
-    </w:p>
-    <w:p>
-      <w:pPr>
-        <w:numPr>
-          <w:ilvl w:val="0"/>
-          <w:numId w:val="13"/>
-        </w:numPr>
-        <w:spacing w:after="0"/>
-      </w:pPr>
-      <m:oMath>
-        <m:r>
-          <w:rPr>
-            <w:rFonts w:ascii="Cambria Math" w:hAnsi="Cambria Math"/>
-          </w:rPr>
-          <m:t>i=1,2,3</m:t>
-        </m:r>
-      </m:oMath>
-      <w:r>
-        <w:t>untuk Lampung, DKI Jakarta, dan Kep. Bangka Belitung</w:t>
-      </w:r>
-    </w:p>
-    <w:p>
-      <w:pPr>
-        <w:numPr>
-          <w:ilvl w:val="0"/>
-          <w:numId w:val="13"/>
-        </w:numPr>
-        <w:spacing w:after="0"/>
-      </w:pPr>
-      <m:oMath>
-        <m:r>
-          <w:rPr>
-            <w:rFonts w:ascii="Cambria Math" w:hAnsi="Cambria Math"/>
-          </w:rPr>
-          <m:t>j=1,2</m:t>
-        </m:r>
-      </m:oMath>
-      <w:r>
-        <w:t>untuk Kep. Riau dan Jawa Barat</w:t>
-      </w:r>
-    </w:p>
-    <w:p>
-      <w:pPr>
-        <w:spacing w:after="0"/>
+      <w:r>
+        <w:t>.</w:t>
+      </w:r>
+      <w:r>
+        <w:br/>
+      </w:r>
+      <w:r>
         <w:rPr>
           <w:b/>
           <w:bCs/>
         </w:rPr>
-      </w:pPr>
+        <w:t>Fungsi Tujuan:</w:t>
+      </w:r>
+    </w:p>
+    <w:p>
+      <w:pPr>
+        <w:spacing w:after="0"/>
+      </w:pPr>
+      <w:r>
+        <w:t>Meminimalkan total biaya distribusi:</w:t>
+      </w:r>
+    </w:p>
+    <w:p>
+      <w:pPr>
+        <w:spacing w:after="0"/>
+      </w:pPr>
+      <w:r>
+        <w:t>Min </w:t>
+      </w:r>
+      <w:r>
+        <w:rPr>
+          <w:i/>
+          <w:iCs/>
+        </w:rPr>
+        <w:t>Z</w:t>
+      </w:r>
+      <w:r>
+        <w:t>=</w:t>
+      </w:r>
+      <w:r>
+        <w:t xml:space="preserve"> </w:t>
+      </w:r>
+      <w:r>
+        <w:t>10</w:t>
+      </w:r>
+      <w:r>
+        <w:rPr>
+          <w:i/>
+          <w:iCs/>
+        </w:rPr>
+        <w:t>X</w:t>
+      </w:r>
+      <w:r>
+        <w:t>11</w:t>
+      </w:r>
+      <w:r>
+        <w:t xml:space="preserve"> </w:t>
+      </w:r>
+      <w:r>
+        <w:t>​+</w:t>
+      </w:r>
+      <w:r>
+        <w:t xml:space="preserve"> </w:t>
+      </w:r>
+      <w:r>
+        <w:t>12</w:t>
+      </w:r>
+      <w:r>
+        <w:rPr>
+          <w:i/>
+          <w:iCs/>
+        </w:rPr>
+        <w:t>X</w:t>
+      </w:r>
+      <w:r>
+        <w:t>12</w:t>
+      </w:r>
+      <w:r>
+        <w:t xml:space="preserve"> </w:t>
+      </w:r>
+      <w:r>
+        <w:t>​+</w:t>
+      </w:r>
+      <w:r>
+        <w:t xml:space="preserve"> </w:t>
+      </w:r>
+      <w:r>
+        <w:t>15</w:t>
+      </w:r>
+      <w:r>
+        <w:rPr>
+          <w:i/>
+          <w:iCs/>
+        </w:rPr>
+        <w:t>X</w:t>
+      </w:r>
+      <w:r>
+        <w:t>13</w:t>
+      </w:r>
+      <w:r>
+        <w:t xml:space="preserve"> </w:t>
+      </w:r>
+      <w:r>
+        <w:t>​+</w:t>
+      </w:r>
+      <w:r>
+        <w:t xml:space="preserve"> </w:t>
+      </w:r>
+      <w:r>
+        <w:t>18</w:t>
+      </w:r>
+      <w:r>
+        <w:rPr>
+          <w:i/>
+          <w:iCs/>
+        </w:rPr>
+        <w:t>X</w:t>
+      </w:r>
+      <w:r>
+        <w:t>14</w:t>
+      </w:r>
+      <w:r>
+        <w:t xml:space="preserve"> </w:t>
+      </w:r>
+      <w:r>
+        <w:t>​+</w:t>
+      </w:r>
+      <w:r>
+        <w:t xml:space="preserve"> </w:t>
+      </w:r>
+      <w:r>
+        <w:t>8</w:t>
+      </w:r>
+      <w:r>
+        <w:rPr>
+          <w:i/>
+          <w:iCs/>
+        </w:rPr>
+        <w:t>X</w:t>
+      </w:r>
+      <w:r>
+        <w:t>21</w:t>
+      </w:r>
+      <w:r>
+        <w:t xml:space="preserve"> </w:t>
+      </w:r>
+      <w:r>
+        <w:t>​+</w:t>
+      </w:r>
+      <w:r>
+        <w:t xml:space="preserve"> </w:t>
+      </w:r>
+      <w:r>
+        <w:t>14</w:t>
+      </w:r>
+      <w:r>
+        <w:rPr>
+          <w:i/>
+          <w:iCs/>
+        </w:rPr>
+        <w:t>X</w:t>
+      </w:r>
+      <w:r>
+        <w:t>22</w:t>
+      </w:r>
+      <w:r>
+        <w:t xml:space="preserve"> </w:t>
+      </w:r>
+      <w:r>
+        <w:t>​+</w:t>
+      </w:r>
+      <w:r>
+        <w:t xml:space="preserve"> </w:t>
+      </w:r>
+      <w:r>
+        <w:t>16</w:t>
+      </w:r>
+      <w:r>
+        <w:rPr>
+          <w:i/>
+          <w:iCs/>
+        </w:rPr>
+        <w:t>X</w:t>
+      </w:r>
+      <w:r>
+        <w:t>23</w:t>
+      </w:r>
+      <w:r>
+        <w:t xml:space="preserve"> </w:t>
+      </w:r>
+      <w:r>
+        <w:t>​+</w:t>
+      </w:r>
+      <w:r>
+        <w:t xml:space="preserve"> </w:t>
+      </w:r>
+      <w:r>
+        <w:t>20</w:t>
+      </w:r>
+      <w:r>
+        <w:rPr>
+          <w:i/>
+          <w:iCs/>
+        </w:rPr>
+        <w:t>X</w:t>
+      </w:r>
+      <w:r>
+        <w:t>24</w:t>
+      </w:r>
+      <w:r>
+        <w:t xml:space="preserve"> </w:t>
+      </w:r>
+      <w:r>
+        <w:t>​+</w:t>
+      </w:r>
+      <w:r>
+        <w:t xml:space="preserve"> </w:t>
+      </w:r>
+      <w:r>
+        <w:t>6</w:t>
+      </w:r>
+      <w:r>
+        <w:rPr>
+          <w:i/>
+          <w:iCs/>
+        </w:rPr>
+        <w:t>X</w:t>
+      </w:r>
+      <w:r>
+        <w:t>31</w:t>
+      </w:r>
+      <w:r>
+        <w:t xml:space="preserve"> </w:t>
+      </w:r>
+      <w:r>
+        <w:t>​+</w:t>
+      </w:r>
+      <w:r>
+        <w:t xml:space="preserve"> </w:t>
+      </w:r>
+      <w:r>
+        <w:t>10</w:t>
+      </w:r>
+      <w:r>
+        <w:rPr>
+          <w:i/>
+          <w:iCs/>
+        </w:rPr>
+        <w:t>X</w:t>
+      </w:r>
+      <w:r>
+        <w:t>32</w:t>
+      </w:r>
+      <w:r>
+        <w:t xml:space="preserve"> </w:t>
+      </w:r>
+      <w:r>
+        <w:t>​+</w:t>
+      </w:r>
+      <w:r>
+        <w:t xml:space="preserve"> </w:t>
+      </w:r>
+      <w:r>
+        <w:t>12</w:t>
+      </w:r>
+      <w:r>
+        <w:rPr>
+          <w:i/>
+          <w:iCs/>
+        </w:rPr>
+        <w:t>X</w:t>
+      </w:r>
+      <w:r>
+        <w:t>33</w:t>
+      </w:r>
+      <w:r>
+        <w:t xml:space="preserve"> </w:t>
+      </w:r>
+      <w:r>
+        <w:t>​+</w:t>
+      </w:r>
+      <w:r>
+        <w:t xml:space="preserve"> </w:t>
+      </w:r>
+      <w:r>
+        <w:t>16</w:t>
+      </w:r>
+      <w:r>
+        <w:rPr>
+          <w:i/>
+          <w:iCs/>
+        </w:rPr>
+        <w:t>X</w:t>
+      </w:r>
+      <w:r>
+        <w:t>34​</w:t>
+      </w:r>
+      <w:r>
+        <w:t xml:space="preserve"> </w:t>
+      </w:r>
+      <w:r>
+        <w:t>+</w:t>
+      </w:r>
+      <w:r>
+        <w:t xml:space="preserve"> </w:t>
+      </w:r>
+      <w:r>
+        <w:t>12</w:t>
+      </w:r>
+      <w:r>
+        <w:rPr>
+          <w:i/>
+          <w:iCs/>
+        </w:rPr>
+        <w:t>X</w:t>
+      </w:r>
+      <w:r>
+        <w:t>41</w:t>
+      </w:r>
+      <w:r>
+        <w:t xml:space="preserve"> </w:t>
+      </w:r>
+      <w:r>
+        <w:t>​+</w:t>
+      </w:r>
+      <w:r>
+        <w:t xml:space="preserve"> </w:t>
+      </w:r>
+      <w:r>
+        <w:t>8</w:t>
+      </w:r>
+      <w:r>
+        <w:rPr>
+          <w:i/>
+          <w:iCs/>
+        </w:rPr>
+        <w:t>X</w:t>
+      </w:r>
+      <w:r>
+        <w:t>42</w:t>
+      </w:r>
+      <w:r>
+        <w:t xml:space="preserve"> </w:t>
+      </w:r>
+      <w:r>
+        <w:t>​+</w:t>
+      </w:r>
+      <w:r>
+        <w:t xml:space="preserve"> </w:t>
+      </w:r>
+      <w:r>
+        <w:t>14</w:t>
+      </w:r>
+      <w:r>
+        <w:rPr>
+          <w:i/>
+          <w:iCs/>
+        </w:rPr>
+        <w:t>X</w:t>
+      </w:r>
+      <w:r>
+        <w:t>43</w:t>
+      </w:r>
+      <w:r>
+        <w:t xml:space="preserve"> </w:t>
+      </w:r>
+      <w:r>
+        <w:t>​+</w:t>
+      </w:r>
+      <w:r>
+        <w:t xml:space="preserve"> </w:t>
+      </w:r>
+      <w:r>
+        <w:t>10</w:t>
+      </w:r>
+      <w:r>
+        <w:rPr>
+          <w:i/>
+          <w:iCs/>
+        </w:rPr>
+        <w:t>X</w:t>
+      </w:r>
+      <w:r>
+        <w:t>44</w:t>
+      </w:r>
+      <w:r>
+        <w:t xml:space="preserve"> </w:t>
+      </w:r>
+      <w:r>
+        <w:t>​+</w:t>
+      </w:r>
+      <w:r>
+        <w:t xml:space="preserve"> </w:t>
+      </w:r>
+      <w:r>
+        <w:t>14</w:t>
+      </w:r>
+      <w:r>
+        <w:rPr>
+          <w:i/>
+          <w:iCs/>
+        </w:rPr>
+        <w:t>X</w:t>
+      </w:r>
+      <w:r>
+        <w:t>51</w:t>
+      </w:r>
+      <w:r>
+        <w:t xml:space="preserve"> </w:t>
+      </w:r>
+      <w:r>
+        <w:t>​+</w:t>
+      </w:r>
+      <w:r>
+        <w:t xml:space="preserve"> </w:t>
+      </w:r>
+      <w:r>
+        <w:t>6</w:t>
+      </w:r>
+      <w:r>
+        <w:rPr>
+          <w:i/>
+          <w:iCs/>
+        </w:rPr>
+        <w:t>X</w:t>
+      </w:r>
+      <w:r>
+        <w:t>52</w:t>
+      </w:r>
+      <w:r>
+        <w:t xml:space="preserve"> </w:t>
+      </w:r>
+      <w:r>
+        <w:t>​+</w:t>
+      </w:r>
+      <w:r>
+        <w:t xml:space="preserve"> </w:t>
+      </w:r>
+      <w:r>
+        <w:t>10</w:t>
+      </w:r>
+      <w:r>
+        <w:rPr>
+          <w:i/>
+          <w:iCs/>
+        </w:rPr>
+        <w:t>X</w:t>
+      </w:r>
+      <w:r>
+        <w:t>53</w:t>
+      </w:r>
+      <w:r>
+        <w:t xml:space="preserve"> </w:t>
+      </w:r>
+      <w:r>
+        <w:t>​+</w:t>
+      </w:r>
+      <w:r>
+        <w:t xml:space="preserve"> </w:t>
+      </w:r>
+      <w:r>
+        <w:t>12</w:t>
+      </w:r>
+      <w:r>
+        <w:rPr>
+          <w:i/>
+          <w:iCs/>
+        </w:rPr>
+        <w:t>X</w:t>
+      </w:r>
+      <w:r>
+        <w:t>54</w:t>
+      </w:r>
+    </w:p>
+    <w:p>
       <w:r>
         <w:br/>
-      </w:r>
-      <w:proofErr w:type="spellStart"/>
+        <w:t>Kendala kapasitas:</w:t>
+      </w:r>
+    </w:p>
+    <w:p>
+      <w:pPr>
+        <w:spacing w:after="0"/>
+      </w:pPr>
+      <w:r>
+        <w:t>​</w:t>
+      </w:r>
+      <w:r>
+        <w:rPr>
+          <w:i/>
+          <w:iCs/>
+        </w:rPr>
+        <w:t>X</w:t>
+      </w:r>
+      <w:r>
+        <w:t>11​+</w:t>
+      </w:r>
+      <w:r>
+        <w:rPr>
+          <w:i/>
+          <w:iCs/>
+        </w:rPr>
+        <w:t>X</w:t>
+      </w:r>
+      <w:r>
+        <w:t>12​+</w:t>
+      </w:r>
+      <w:r>
+        <w:rPr>
+          <w:i/>
+          <w:iCs/>
+        </w:rPr>
+        <w:t>X</w:t>
+      </w:r>
+      <w:r>
+        <w:t>13​+</w:t>
+      </w:r>
+      <w:r>
+        <w:rPr>
+          <w:i/>
+          <w:iCs/>
+        </w:rPr>
+        <w:t>X</w:t>
+      </w:r>
+      <w:r>
+        <w:t>14​≤970(LAMPUNG)</w:t>
+      </w:r>
+    </w:p>
+    <w:p>
+      <w:pPr>
+        <w:spacing w:after="0"/>
+      </w:pPr>
+      <w:r>
+        <w:rPr>
+          <w:i/>
+          <w:iCs/>
+        </w:rPr>
+        <w:t>X</w:t>
+      </w:r>
+      <w:r>
+        <w:t>21​+</w:t>
+      </w:r>
+      <w:r>
+        <w:rPr>
+          <w:i/>
+          <w:iCs/>
+        </w:rPr>
+        <w:t>X</w:t>
+      </w:r>
+      <w:r>
+        <w:t>22​+</w:t>
+      </w:r>
+      <w:r>
+        <w:rPr>
+          <w:i/>
+          <w:iCs/>
+        </w:rPr>
+        <w:t>X</w:t>
+      </w:r>
+      <w:r>
+        <w:t>23​+</w:t>
+      </w:r>
+      <w:r>
+        <w:rPr>
+          <w:i/>
+          <w:iCs/>
+        </w:rPr>
+        <w:t>X</w:t>
+      </w:r>
+      <w:r>
+        <w:t>24​≤920(KEP. BANGKA BEL.)</w:t>
+      </w:r>
+    </w:p>
+    <w:p>
+      <w:pPr>
+        <w:spacing w:after="0"/>
+      </w:pPr>
+      <w:r>
+        <w:rPr>
+          <w:i/>
+          <w:iCs/>
+        </w:rPr>
+        <w:t>X</w:t>
+      </w:r>
+      <w:r>
+        <w:t>31​+</w:t>
+      </w:r>
+      <w:r>
+        <w:rPr>
+          <w:i/>
+          <w:iCs/>
+        </w:rPr>
+        <w:t>X</w:t>
+      </w:r>
+      <w:r>
+        <w:t>32​+</w:t>
+      </w:r>
+      <w:r>
+        <w:rPr>
+          <w:i/>
+          <w:iCs/>
+        </w:rPr>
+        <w:t>X</w:t>
+      </w:r>
+      <w:r>
+        <w:t>33​+</w:t>
+      </w:r>
+      <w:r>
+        <w:rPr>
+          <w:i/>
+          <w:iCs/>
+        </w:rPr>
+        <w:t>X</w:t>
+      </w:r>
+      <w:r>
+        <w:t>34​≤830(KEP. RIAU)</w:t>
+      </w:r>
+    </w:p>
+    <w:p>
+      <w:pPr>
+        <w:spacing w:after="0"/>
+      </w:pPr>
+      <w:r>
+        <w:rPr>
+          <w:i/>
+          <w:iCs/>
+        </w:rPr>
+        <w:t>X</w:t>
+      </w:r>
+      <w:r>
+        <w:t>41​+</w:t>
+      </w:r>
+      <w:r>
+        <w:rPr>
+          <w:i/>
+          <w:iCs/>
+        </w:rPr>
+        <w:t>X</w:t>
+      </w:r>
+      <w:r>
+        <w:t>42​+</w:t>
+      </w:r>
+      <w:r>
+        <w:rPr>
+          <w:i/>
+          <w:iCs/>
+        </w:rPr>
+        <w:t>X</w:t>
+      </w:r>
+      <w:r>
+        <w:t>43​+</w:t>
+      </w:r>
+      <w:r>
+        <w:rPr>
+          <w:i/>
+          <w:iCs/>
+        </w:rPr>
+        <w:t>X</w:t>
+      </w:r>
+      <w:r>
+        <w:t>44​≤950(DKI JAKARTA)</w:t>
+      </w:r>
+    </w:p>
+    <w:p>
+      <w:pPr>
+        <w:spacing w:after="0"/>
+      </w:pPr>
+      <w:r>
+        <w:rPr>
+          <w:i/>
+          <w:iCs/>
+        </w:rPr>
+        <w:t>X</w:t>
+      </w:r>
+      <w:r>
+        <w:t>51​+</w:t>
+      </w:r>
+      <w:r>
+        <w:rPr>
+          <w:i/>
+          <w:iCs/>
+        </w:rPr>
+        <w:t>X</w:t>
+      </w:r>
+      <w:r>
+        <w:t>52​+</w:t>
+      </w:r>
+      <w:r>
+        <w:rPr>
+          <w:i/>
+          <w:iCs/>
+        </w:rPr>
+        <w:t>X</w:t>
+      </w:r>
+      <w:r>
+        <w:t>53​+</w:t>
+      </w:r>
+      <w:r>
+        <w:rPr>
+          <w:i/>
+          <w:iCs/>
+        </w:rPr>
+        <w:t>X</w:t>
+      </w:r>
+      <w:r>
+        <w:t>54​≤690(JAWA BARAT)​</w:t>
+      </w:r>
+    </w:p>
+    <w:p>
+      <w:r>
+        <w:br/>
+      </w:r>
+      <w:r>
+        <w:t>Kendala permintaan:</w:t>
+      </w:r>
+    </w:p>
+    <w:p>
+      <w:pPr>
+        <w:spacing w:after="0"/>
+      </w:pPr>
+      <w:r>
+        <w:rPr>
+          <w:i/>
+          <w:iCs/>
+        </w:rPr>
+        <w:t>X</w:t>
+      </w:r>
+      <w:r>
+        <w:t>11​+</w:t>
+      </w:r>
+      <w:r>
+        <w:rPr>
+          <w:i/>
+          <w:iCs/>
+        </w:rPr>
+        <w:t>X</w:t>
+      </w:r>
+      <w:r>
+        <w:t>21​+</w:t>
+      </w:r>
+      <w:r>
+        <w:rPr>
+          <w:i/>
+          <w:iCs/>
+        </w:rPr>
+        <w:t>X</w:t>
+      </w:r>
+      <w:r>
+        <w:t>31​+</w:t>
+      </w:r>
+      <w:r>
+        <w:rPr>
+          <w:i/>
+          <w:iCs/>
+        </w:rPr>
+        <w:t>X</w:t>
+      </w:r>
+      <w:r>
+        <w:t>41​+</w:t>
+      </w:r>
+      <w:r>
+        <w:rPr>
+          <w:i/>
+          <w:iCs/>
+        </w:rPr>
+        <w:t>X</w:t>
+      </w:r>
+      <w:r>
+        <w:t>51​=1200(Medan)</w:t>
+      </w:r>
+    </w:p>
+    <w:p>
+      <w:pPr>
+        <w:spacing w:after="0"/>
+      </w:pPr>
+      <w:r>
+        <w:rPr>
+          <w:i/>
+          <w:iCs/>
+        </w:rPr>
+        <w:t>X</w:t>
+      </w:r>
+      <w:r>
+        <w:t>12​+</w:t>
+      </w:r>
+      <w:r>
+        <w:rPr>
+          <w:i/>
+          <w:iCs/>
+        </w:rPr>
+        <w:t>X</w:t>
+      </w:r>
+      <w:r>
+        <w:t>22​+</w:t>
+      </w:r>
+      <w:r>
+        <w:rPr>
+          <w:i/>
+          <w:iCs/>
+        </w:rPr>
+        <w:t>X</w:t>
+      </w:r>
+      <w:r>
+        <w:t>32​+</w:t>
+      </w:r>
+      <w:r>
+        <w:rPr>
+          <w:i/>
+          <w:iCs/>
+        </w:rPr>
+        <w:t>X</w:t>
+      </w:r>
+      <w:r>
+        <w:t>42​+</w:t>
+      </w:r>
+      <w:r>
+        <w:rPr>
+          <w:i/>
+          <w:iCs/>
+        </w:rPr>
+        <w:t>X</w:t>
+      </w:r>
+      <w:r>
+        <w:t>52​=1500(Surabaya)</w:t>
+      </w:r>
+    </w:p>
+    <w:p>
+      <w:pPr>
+        <w:spacing w:after="0"/>
+      </w:pPr>
+      <w:r>
+        <w:rPr>
+          <w:i/>
+          <w:iCs/>
+        </w:rPr>
+        <w:t>X</w:t>
+      </w:r>
+      <w:r>
+        <w:t>13​+</w:t>
+      </w:r>
+      <w:r>
+        <w:rPr>
+          <w:i/>
+          <w:iCs/>
+        </w:rPr>
+        <w:t>X</w:t>
+      </w:r>
+      <w:r>
+        <w:t>23​+</w:t>
+      </w:r>
+      <w:r>
+        <w:rPr>
+          <w:i/>
+          <w:iCs/>
+        </w:rPr>
+        <w:t>X</w:t>
+      </w:r>
+      <w:r>
+        <w:t>33​+</w:t>
+      </w:r>
+      <w:r>
+        <w:rPr>
+          <w:i/>
+          <w:iCs/>
+        </w:rPr>
+        <w:t>X</w:t>
+      </w:r>
+      <w:r>
+        <w:t>43​+</w:t>
+      </w:r>
+      <w:r>
+        <w:rPr>
+          <w:i/>
+          <w:iCs/>
+        </w:rPr>
+        <w:t>X</w:t>
+      </w:r>
+      <w:r>
+        <w:t>53​=900(Makassar)</w:t>
+      </w:r>
+    </w:p>
+    <w:p>
+      <w:pPr>
+        <w:spacing w:after="0"/>
+      </w:pPr>
+      <w:r>
+        <w:rPr>
+          <w:i/>
+          <w:iCs/>
+        </w:rPr>
+        <w:t>X</w:t>
+      </w:r>
+      <w:r>
+        <w:t>14​+</w:t>
+      </w:r>
+      <w:r>
+        <w:rPr>
+          <w:i/>
+          <w:iCs/>
+        </w:rPr>
+        <w:t>X</w:t>
+      </w:r>
+      <w:r>
+        <w:t>24​+</w:t>
+      </w:r>
+      <w:r>
+        <w:rPr>
+          <w:i/>
+          <w:iCs/>
+        </w:rPr>
+        <w:t>X</w:t>
+      </w:r>
+      <w:r>
+        <w:t>34​+</w:t>
+      </w:r>
+      <w:r>
+        <w:rPr>
+          <w:i/>
+          <w:iCs/>
+        </w:rPr>
+        <w:t>X</w:t>
+      </w:r>
+      <w:r>
+        <w:t>44​+</w:t>
+      </w:r>
+      <w:r>
+        <w:rPr>
+          <w:i/>
+          <w:iCs/>
+        </w:rPr>
+        <w:t>X</w:t>
+      </w:r>
+      <w:r>
+        <w:t>54​=760(Denpasar)​</w:t>
+      </w:r>
+      <w:r>
+        <w:br/>
+      </w:r>
+    </w:p>
+    <w:p>
+      <w:pPr>
+        <w:spacing w:after="0"/>
+      </w:pPr>
+      <w:r>
+        <w:t>Kendala non-negatif</w:t>
+      </w:r>
+    </w:p>
+    <w:p>
+      <w:pPr>
+        <w:spacing w:after="0"/>
+        <w:jc w:val="center"/>
+        <w:rPr>
+          <w:rFonts w:ascii="Times New Roman" w:hAnsi="Times New Roman" w:cs="Times New Roman"/>
+          <w:sz w:val="28"/>
+          <w:szCs w:val="28"/>
+        </w:rPr>
+      </w:pPr>
+      <w:r>
+        <w:rPr>
+          <w:rFonts w:ascii="Times New Roman" w:hAnsi="Times New Roman" w:cs="Times New Roman"/>
+          <w:i/>
+          <w:iCs/>
+          <w:sz w:val="28"/>
+          <w:szCs w:val="28"/>
+        </w:rPr>
+        <w:t>Xij</w:t>
+      </w:r>
+      <w:r>
+        <w:rPr>
+          <w:rFonts w:ascii="Times New Roman" w:hAnsi="Times New Roman" w:cs="Times New Roman"/>
+          <w:sz w:val="28"/>
+          <w:szCs w:val="28"/>
+        </w:rPr>
+        <w:t>​≥0</w:t>
+      </w:r>
+      <w:r>
+        <w:rPr>
+          <w:rFonts w:ascii="Cambria Math" w:hAnsi="Cambria Math" w:cs="Cambria Math"/>
+          <w:sz w:val="28"/>
+          <w:szCs w:val="28"/>
+        </w:rPr>
+        <w:t>∀</w:t>
+      </w:r>
+      <w:r>
+        <w:rPr>
+          <w:rFonts w:ascii="Times New Roman" w:hAnsi="Times New Roman" w:cs="Times New Roman"/>
+          <w:i/>
+          <w:iCs/>
+          <w:sz w:val="28"/>
+          <w:szCs w:val="28"/>
+        </w:rPr>
+        <w:t>i</w:t>
+      </w:r>
+      <w:r>
+        <w:rPr>
+          <w:rFonts w:ascii="Times New Roman" w:hAnsi="Times New Roman" w:cs="Times New Roman"/>
+          <w:sz w:val="28"/>
+          <w:szCs w:val="28"/>
+        </w:rPr>
+        <w:t>,</w:t>
+      </w:r>
+      <w:r>
+        <w:rPr>
+          <w:rFonts w:ascii="Times New Roman" w:hAnsi="Times New Roman" w:cs="Times New Roman"/>
+          <w:i/>
+          <w:iCs/>
+          <w:sz w:val="28"/>
+          <w:szCs w:val="28"/>
+        </w:rPr>
+        <w:t>j</w:t>
+      </w:r>
+    </w:p>
+    <w:p>
+      <w:pPr>
+        <w:pStyle w:val="Heading1"/>
+      </w:pPr>
+      <w:r>
+        <w:lastRenderedPageBreak/>
+        <w:t>4. SOLUSI DAN PERHITUNGAN</w:t>
+      </w:r>
+    </w:p>
+    <w:p>
+      <w:r>
+        <w:t>Menggunakan </w:t>
+      </w:r>
       <w:r>
         <w:rPr>
           <w:b/>
           <w:bCs/>
         </w:rPr>
-        <w:t>Fungsi</w:t>
-      </w:r>
-      <w:proofErr w:type="spellEnd"/>
+        <w:t>Excel Solver</w:t>
+      </w:r>
+      <w:r>
+        <w:t>, diperoleh solusi optimal:</w:t>
+      </w:r>
+    </w:p>
+    <w:p>
+      <w:pPr>
+        <w:numPr>
+          <w:ilvl w:val="0"/>
+          <w:numId w:val="16"/>
+        </w:numPr>
+      </w:pPr>
       <w:r>
         <w:rPr>
           <w:b/>
           <w:bCs/>
         </w:rPr>
-        <w:t xml:space="preserve"> Tujuan:</w:t>
+        <w:t>LAMPUNG → Medan:</w:t>
+      </w:r>
+      <w:r>
+        <w:t> 970 ton</w:t>
       </w:r>
     </w:p>
     <w:p>
       <w:pPr>
-        <w:spacing w:after="0"/>
-      </w:pPr>
-      <w:proofErr w:type="spellStart"/>
-      <w:r>
-        <w:t>Meminimalkan</w:t>
-      </w:r>
-      <w:proofErr w:type="spellEnd"/>
-      <w:r>
-        <w:t xml:space="preserve"> total </w:t>
-      </w:r>
-      <w:proofErr w:type="spellStart"/>
-      <w:r>
-        <w:t>biaya</w:t>
-      </w:r>
-      <w:proofErr w:type="spellEnd"/>
-      <w:r>
-        <w:t xml:space="preserve"> </w:t>
-      </w:r>
-      <w:proofErr w:type="spellStart"/>
-      <w:r>
-        <w:t>distribusi</w:t>
-      </w:r>
-      <w:proofErr w:type="spellEnd"/>
-      <w:r>
-        <w:t>:</w:t>
+        <w:numPr>
+          <w:ilvl w:val="0"/>
+          <w:numId w:val="16"/>
+        </w:numPr>
+      </w:pPr>
+      <w:r>
+        <w:rPr>
+          <w:b/>
+          <w:bCs/>
+        </w:rPr>
+        <w:t>KEP. RIAU → Medan:</w:t>
+      </w:r>
+      <w:r>
+        <w:t> 230 ton</w:t>
       </w:r>
     </w:p>
     <w:p>
       <w:pPr>
-        <w:spacing w:after="0"/>
-      </w:pPr>
-      <m:oMathPara>
-        <m:oMath>
-          <m:r>
-            <m:rPr>
-              <m:nor/>
-            </m:rPr>
-            <m:t>Min Z</m:t>
-          </m:r>
-          <m:r>
-            <w:rPr>
-              <w:rFonts w:ascii="Cambria Math" w:hAnsi="Cambria Math"/>
-            </w:rPr>
-            <m:t>=3</m:t>
-          </m:r>
-          <m:sSub>
-            <m:sSubPr>
-              <m:ctrlPr>
-                <w:rPr>
-                  <w:rFonts w:ascii="Cambria Math" w:hAnsi="Cambria Math"/>
-                </w:rPr>
-              </m:ctrlPr>
-            </m:sSubPr>
-            <m:e>
-              <m:r>
-                <w:rPr>
-                  <w:rFonts w:ascii="Cambria Math" w:hAnsi="Cambria Math"/>
-                </w:rPr>
-                <m:t>X</m:t>
-              </m:r>
-            </m:e>
-            <m:sub>
-              <m:r>
-                <w:rPr>
-                  <w:rFonts w:ascii="Cambria Math" w:hAnsi="Cambria Math"/>
-                </w:rPr>
-                <m:t>11</m:t>
-              </m:r>
-            </m:sub>
-          </m:sSub>
-          <m:r>
-            <w:rPr>
-              <w:rFonts w:ascii="Cambria Math" w:hAnsi="Cambria Math"/>
-            </w:rPr>
-            <m:t>+4</m:t>
-          </m:r>
-          <m:sSub>
-            <m:sSubPr>
-              <m:ctrlPr>
-                <w:rPr>
-                  <w:rFonts w:ascii="Cambria Math" w:hAnsi="Cambria Math"/>
-                </w:rPr>
-              </m:ctrlPr>
-            </m:sSubPr>
-            <m:e>
-              <m:r>
-                <w:rPr>
-                  <w:rFonts w:ascii="Cambria Math" w:hAnsi="Cambria Math"/>
-                </w:rPr>
-                <m:t>X</m:t>
-              </m:r>
-            </m:e>
-            <m:sub>
-              <m:r>
-                <w:rPr>
-                  <w:rFonts w:ascii="Cambria Math" w:hAnsi="Cambria Math"/>
-                </w:rPr>
-                <m:t>12</m:t>
-              </m:r>
-            </m:sub>
-          </m:sSub>
-          <m:r>
-            <w:rPr>
-              <w:rFonts w:ascii="Cambria Math" w:hAnsi="Cambria Math"/>
-            </w:rPr>
-            <m:t>+2</m:t>
-          </m:r>
-          <m:sSub>
-            <m:sSubPr>
-              <m:ctrlPr>
-                <w:rPr>
-                  <w:rFonts w:ascii="Cambria Math" w:hAnsi="Cambria Math"/>
-                </w:rPr>
-              </m:ctrlPr>
-            </m:sSubPr>
-            <m:e>
-              <m:r>
-                <w:rPr>
-                  <w:rFonts w:ascii="Cambria Math" w:hAnsi="Cambria Math"/>
-                </w:rPr>
-                <m:t>X</m:t>
-              </m:r>
-            </m:e>
-            <m:sub>
-              <m:r>
-                <w:rPr>
-                  <w:rFonts w:ascii="Cambria Math" w:hAnsi="Cambria Math"/>
-                </w:rPr>
-                <m:t>21</m:t>
-              </m:r>
-            </m:sub>
-          </m:sSub>
-          <m:r>
-            <w:rPr>
-              <w:rFonts w:ascii="Cambria Math" w:hAnsi="Cambria Math"/>
-            </w:rPr>
-            <m:t>+3</m:t>
-          </m:r>
-          <m:sSub>
-            <m:sSubPr>
-              <m:ctrlPr>
-                <w:rPr>
-                  <w:rFonts w:ascii="Cambria Math" w:hAnsi="Cambria Math"/>
-                </w:rPr>
-              </m:ctrlPr>
-            </m:sSubPr>
-            <m:e>
-              <m:r>
-                <w:rPr>
-                  <w:rFonts w:ascii="Cambria Math" w:hAnsi="Cambria Math"/>
-                </w:rPr>
-                <m:t>X</m:t>
-              </m:r>
-            </m:e>
-            <m:sub>
-              <m:r>
-                <w:rPr>
-                  <w:rFonts w:ascii="Cambria Math" w:hAnsi="Cambria Math"/>
-                </w:rPr>
-                <m:t>22</m:t>
-              </m:r>
-            </m:sub>
-          </m:sSub>
-          <m:r>
-            <w:rPr>
-              <w:rFonts w:ascii="Cambria Math" w:hAnsi="Cambria Math"/>
-            </w:rPr>
-            <m:t>+5</m:t>
-          </m:r>
-          <m:sSub>
-            <m:sSubPr>
-              <m:ctrlPr>
-                <w:rPr>
-                  <w:rFonts w:ascii="Cambria Math" w:hAnsi="Cambria Math"/>
-                </w:rPr>
-              </m:ctrlPr>
-            </m:sSubPr>
-            <m:e>
-              <m:r>
-                <w:rPr>
-                  <w:rFonts w:ascii="Cambria Math" w:hAnsi="Cambria Math"/>
-                </w:rPr>
-                <m:t>X</m:t>
-              </m:r>
-            </m:e>
-            <m:sub>
-              <m:r>
-                <w:rPr>
-                  <w:rFonts w:ascii="Cambria Math" w:hAnsi="Cambria Math"/>
-                </w:rPr>
-                <m:t>31</m:t>
-              </m:r>
-            </m:sub>
-          </m:sSub>
-          <m:r>
-            <w:rPr>
-              <w:rFonts w:ascii="Cambria Math" w:hAnsi="Cambria Math"/>
-            </w:rPr>
-            <m:t>+2</m:t>
-          </m:r>
-          <m:sSub>
-            <m:sSubPr>
-              <m:ctrlPr>
-                <w:rPr>
-                  <w:rFonts w:ascii="Cambria Math" w:hAnsi="Cambria Math"/>
-                </w:rPr>
-              </m:ctrlPr>
-            </m:sSubPr>
-            <m:e>
-              <m:r>
-                <w:rPr>
-                  <w:rFonts w:ascii="Cambria Math" w:hAnsi="Cambria Math"/>
-                </w:rPr>
-                <m:t>X</m:t>
-              </m:r>
-            </m:e>
-            <m:sub>
-              <m:r>
-                <w:rPr>
-                  <w:rFonts w:ascii="Cambria Math" w:hAnsi="Cambria Math"/>
-                </w:rPr>
-                <m:t>32</m:t>
-              </m:r>
-            </m:sub>
-          </m:sSub>
-        </m:oMath>
-      </m:oMathPara>
+        <w:numPr>
+          <w:ilvl w:val="0"/>
+          <w:numId w:val="16"/>
+        </w:numPr>
+      </w:pPr>
+      <w:r>
+        <w:rPr>
+          <w:b/>
+          <w:bCs/>
+        </w:rPr>
+        <w:t>KEP. RIAU → Surabaya:</w:t>
+      </w:r>
+      <w:r>
+        <w:t> 600 ton</w:t>
+      </w:r>
     </w:p>
     <w:p>
       <w:pPr>
-        <w:spacing w:after="0"/>
-      </w:pPr>
-      <w:r>
-        <w:br/>
-        <w:t xml:space="preserve">Kendala </w:t>
-      </w:r>
-      <w:proofErr w:type="spellStart"/>
-      <w:r>
-        <w:t>kapasitas</w:t>
-      </w:r>
-      <w:proofErr w:type="spellEnd"/>
-      <w:r>
-        <w:t>:</w:t>
-      </w:r>
-      <w:r>
-        <w:br/>
-        <w:t>X11 + X12 ≤ 10</w:t>
-      </w:r>
-      <w:r>
-        <w:t>7</w:t>
-      </w:r>
-      <w:r>
-        <w:t xml:space="preserve">0 </w:t>
-      </w:r>
-      <w:proofErr w:type="gramStart"/>
-      <w:r>
-        <w:t>(</w:t>
-      </w:r>
-      <w:r>
-        <w:t xml:space="preserve"> Lampung</w:t>
-      </w:r>
-      <w:proofErr w:type="gramEnd"/>
-      <w:r>
-        <w:t xml:space="preserve"> </w:t>
-      </w:r>
-      <w:r>
-        <w:t>)</w:t>
-      </w:r>
-      <w:r>
-        <w:br/>
-        <w:t xml:space="preserve">X21 + X22 ≤ </w:t>
-      </w:r>
-      <w:r>
-        <w:t>9</w:t>
-      </w:r>
-      <w:r>
-        <w:t xml:space="preserve">50 </w:t>
-      </w:r>
-      <w:proofErr w:type="gramStart"/>
-      <w:r>
-        <w:t>(</w:t>
-      </w:r>
-      <w:r>
-        <w:t xml:space="preserve"> DKI</w:t>
-      </w:r>
-      <w:proofErr w:type="gramEnd"/>
-      <w:r>
-        <w:t xml:space="preserve"> </w:t>
-      </w:r>
-      <w:proofErr w:type="gramStart"/>
-      <w:r>
-        <w:t>Jakarta</w:t>
-      </w:r>
-      <w:r>
-        <w:t xml:space="preserve"> </w:t>
-      </w:r>
-      <w:r>
-        <w:t>)</w:t>
-      </w:r>
-      <w:proofErr w:type="gramEnd"/>
-      <w:r>
-        <w:br/>
-        <w:t xml:space="preserve">X31 + X32 ≤ </w:t>
-      </w:r>
-      <w:r>
-        <w:t>92</w:t>
-      </w:r>
-      <w:r>
-        <w:t xml:space="preserve">0 </w:t>
-      </w:r>
-      <w:proofErr w:type="gramStart"/>
-      <w:r>
-        <w:t>(</w:t>
-      </w:r>
-      <w:r>
-        <w:t xml:space="preserve"> Kep</w:t>
-      </w:r>
-      <w:proofErr w:type="gramEnd"/>
-      <w:r>
-        <w:t xml:space="preserve">. Bangka </w:t>
-      </w:r>
-      <w:proofErr w:type="gramStart"/>
-      <w:r>
-        <w:t xml:space="preserve">Belitung </w:t>
-      </w:r>
-      <w:r>
-        <w:t>)</w:t>
-      </w:r>
-      <w:proofErr w:type="gramEnd"/>
-      <w:r>
-        <w:br/>
-      </w:r>
-      <w:r>
-        <w:br/>
-        <w:t xml:space="preserve">Kendala </w:t>
-      </w:r>
-      <w:proofErr w:type="spellStart"/>
-      <w:r>
-        <w:t>permintaan</w:t>
-      </w:r>
-      <w:proofErr w:type="spellEnd"/>
-      <w:r>
-        <w:t>:</w:t>
-      </w:r>
-      <w:r>
-        <w:br/>
-        <w:t>X11 + X21 + X31 = 8</w:t>
-      </w:r>
-      <w:r>
-        <w:t>3</w:t>
-      </w:r>
-      <w:r>
-        <w:t xml:space="preserve">0 </w:t>
-      </w:r>
-      <w:proofErr w:type="gramStart"/>
-      <w:r>
-        <w:t>(</w:t>
-      </w:r>
-      <w:r>
-        <w:t xml:space="preserve"> Kep</w:t>
-      </w:r>
-      <w:proofErr w:type="gramEnd"/>
-      <w:r>
-        <w:t xml:space="preserve">. Riau </w:t>
-      </w:r>
-      <w:r>
-        <w:t>)</w:t>
-      </w:r>
-      <w:r>
-        <w:br/>
-        <w:t xml:space="preserve">X12 + X22 + X32 = </w:t>
-      </w:r>
-      <w:r>
-        <w:t>6</w:t>
-      </w:r>
-      <w:r>
-        <w:t>90 (</w:t>
-      </w:r>
-      <w:r>
-        <w:t xml:space="preserve"> Jawa Barat </w:t>
-      </w:r>
-      <w:r>
-        <w:t>)</w:t>
-      </w:r>
-      <w:r>
-        <w:br/>
-      </w:r>
-      <w:r>
-        <w:br/>
-      </w:r>
-      <w:proofErr w:type="spellStart"/>
-      <w:r>
-        <w:t>Xij</w:t>
-      </w:r>
-      <w:proofErr w:type="spellEnd"/>
-      <w:r>
-        <w:t xml:space="preserve"> ≥ 0 untuk semua i, j</w:t>
+        <w:numPr>
+          <w:ilvl w:val="0"/>
+          <w:numId w:val="16"/>
+        </w:numPr>
+      </w:pPr>
+      <w:r>
+        <w:rPr>
+          <w:b/>
+          <w:bCs/>
+        </w:rPr>
+        <w:t>DKI JAKARTA → Surabaya:</w:t>
+      </w:r>
+      <w:r>
+        <w:t> 900 ton</w:t>
       </w:r>
     </w:p>
     <w:p>
       <w:pPr>
-        <w:pStyle w:val="Heading1"/>
-      </w:pPr>
-      <w:r>
-        <w:t>4. SOLUSI DAN PERHITUNGAN</w:t>
+        <w:numPr>
+          <w:ilvl w:val="0"/>
+          <w:numId w:val="16"/>
+        </w:numPr>
+      </w:pPr>
+      <w:r>
+        <w:rPr>
+          <w:b/>
+          <w:bCs/>
+        </w:rPr>
+        <w:t>JAWA BARAT → Surabaya:</w:t>
+      </w:r>
+      <w:r>
+        <w:t> 600 ton</w:t>
       </w:r>
     </w:p>
     <w:p>
-      <w:r>
-        <w:t>Solusi dilakukan menggunakan Excel Solver. Hasil optimal:</w:t>
-      </w:r>
-      <w:r>
-        <w:br/>
-        <w:t>- Bandung ke Yogya: 60 unit</w:t>
-      </w:r>
-      <w:r>
-        <w:br/>
-        <w:t>- Jakarta ke Semarang: 90 unit</w:t>
-      </w:r>
-      <w:r>
-        <w:br/>
-        <w:t>- Jakarta ke Solo: 40 unit</w:t>
-      </w:r>
-      <w:r>
-        <w:br/>
-        <w:t>- Surabaya ke Solo: 70 unit</w:t>
-      </w:r>
-      <w:r>
-        <w:br/>
-      </w:r>
-      <w:r>
-        <w:lastRenderedPageBreak/>
-        <w:t>- Surabaya ke Malang: 100 unit</w:t>
-      </w:r>
-      <w:r>
-        <w:br/>
-      </w:r>
-      <w:r>
-        <w:br/>
-        <w:t>Total biaya: Rp 1.340.000</w:t>
+      <w:pPr>
+        <w:numPr>
+          <w:ilvl w:val="0"/>
+          <w:numId w:val="16"/>
+        </w:numPr>
+      </w:pPr>
+      <w:r>
+        <w:rPr>
+          <w:b/>
+          <w:bCs/>
+        </w:rPr>
+        <w:t>JAWA BARAT → Makassar:</w:t>
+      </w:r>
+      <w:r>
+        <w:t> 90 ton</w:t>
       </w:r>
     </w:p>
     <w:p>
       <w:pPr>
-        <w:pStyle w:val="Heading1"/>
-      </w:pPr>
-      <w:r>
-        <w:t>5. ANALISIS DAN INTERPRETASI HASIL</w:t>
+        <w:numPr>
+          <w:ilvl w:val="0"/>
+          <w:numId w:val="16"/>
+        </w:numPr>
+      </w:pPr>
+      <w:r>
+        <w:rPr>
+          <w:b/>
+          <w:bCs/>
+        </w:rPr>
+        <w:t>KEP. BANGKA BEL. → Makassar:</w:t>
+      </w:r>
+      <w:r>
+        <w:t> 810 ton</w:t>
       </w:r>
     </w:p>
     <w:p>
-      <w:r>
-        <w:t>Distribusi optimal menunjukkan pemanfaatan maksimal dari Surabaya ke Malang karena biaya pengirimannya paling rendah. Gudang Jakarta digunakan secara maksimal untuk dua toko. Semua permintaan terpenuhi dan total biaya minimum tercapai.</w:t>
+      <w:pPr>
+        <w:numPr>
+          <w:ilvl w:val="0"/>
+          <w:numId w:val="16"/>
+        </w:numPr>
+      </w:pPr>
+      <w:r>
+        <w:rPr>
+          <w:b/>
+          <w:bCs/>
+        </w:rPr>
+        <w:t>KEP. BANGKA BEL. → Denpasar:</w:t>
+      </w:r>
+      <w:r>
+        <w:t> 110 ton</w:t>
       </w:r>
     </w:p>
     <w:p>
       <w:pPr>
-        <w:pStyle w:val="Heading1"/>
-      </w:pPr>
-      <w:r>
-        <w:t>6. EKSPLORASI / SIMULASI</w:t>
+        <w:numPr>
+          <w:ilvl w:val="0"/>
+          <w:numId w:val="16"/>
+        </w:numPr>
+      </w:pPr>
+      <w:r>
+        <w:rPr>
+          <w:b/>
+          <w:bCs/>
+        </w:rPr>
+        <w:t>DKI JAKARTA → Denpasar:</w:t>
+      </w:r>
+      <w:r>
+        <w:t> 650 ton</w:t>
       </w:r>
     </w:p>
     <w:p>
       <w:r>
-        <w:t>Simulasi dilakukan dengan menaikkan biaya pengiriman dari Surabaya ke Malang dari 2 menjadi 5. Hasilnya, alokasi pengiriman beralih dari Surabaya ke Jakarta. Biaya total meningkat menjadi Rp 1.450.000.</w:t>
+        <w:rPr>
+          <w:b/>
+          <w:bCs/>
+        </w:rPr>
+        <w:t>Total Biaya Minimum:</w:t>
+      </w:r>
+      <w:r>
+        <w:t> </w:t>
+      </w:r>
+      <w:r>
+        <w:rPr>
+          <w:b/>
+          <w:bCs/>
+        </w:rPr>
+        <w:t>Rp 38.840.000</w:t>
       </w:r>
     </w:p>
     <w:p>
@@ -1333,25 +2073,180 @@
         <w:pStyle w:val="Heading1"/>
       </w:pPr>
       <w:r>
-        <w:t>7. KESIMPULAN</w:t>
+        <w:t>5. ANALISIS DAN INTERPRETASI HASIL</w:t>
       </w:r>
     </w:p>
     <w:p>
-      <w:r>
-        <w:t>Model transportasi berhasil digunakan untuk meminimalkan biaya pengiriman. Dengan metode ini, perusahaan dapat mengambil keputusan distribusi yang efisien. Eksplorasi menunjukkan bahwa biaya sangat sensitif terhadap perubahan parameter.</w:t>
+      <w:pPr>
+        <w:numPr>
+          <w:ilvl w:val="0"/>
+          <w:numId w:val="17"/>
+        </w:numPr>
+      </w:pPr>
+      <w:r>
+        <w:rPr>
+          <w:b/>
+          <w:bCs/>
+        </w:rPr>
+        <w:t>JAWA BARAT</w:t>
+      </w:r>
+      <w:r>
+        <w:t> dialokasikan ke </w:t>
+      </w:r>
+      <w:r>
+        <w:rPr>
+          <w:b/>
+          <w:bCs/>
+        </w:rPr>
+        <w:t>Surabaya</w:t>
+      </w:r>
+      <w:r>
+        <w:t> karena biaya terendah (Rp6.000/ton).</w:t>
       </w:r>
     </w:p>
     <w:p>
       <w:pPr>
-        <w:pStyle w:val="Heading1"/>
-      </w:pPr>
-      <w:r>
-        <w:t>8. DAFTAR PUSTAKA</w:t>
+        <w:numPr>
+          <w:ilvl w:val="0"/>
+          <w:numId w:val="17"/>
+        </w:numPr>
+      </w:pPr>
+      <w:r>
+        <w:rPr>
+          <w:b/>
+          <w:bCs/>
+        </w:rPr>
+        <w:t>KEP. RIAU</w:t>
+      </w:r>
+      <w:r>
+        <w:t> dimanfaatkan untuk </w:t>
+      </w:r>
+      <w:r>
+        <w:rPr>
+          <w:b/>
+          <w:bCs/>
+        </w:rPr>
+        <w:t>Medan</w:t>
+      </w:r>
+      <w:r>
+        <w:t> dan </w:t>
+      </w:r>
+      <w:r>
+        <w:rPr>
+          <w:b/>
+          <w:bCs/>
+        </w:rPr>
+        <w:t>Surabaya</w:t>
+      </w:r>
+      <w:r>
+        <w:t> karena biaya distribusi kompetitif.</w:t>
       </w:r>
     </w:p>
     <w:p>
-      <w:r>
-        <w:t>Taha, H. A. (2017). Operations Research: An Introduction. Pearson.</w:t>
+      <w:pPr>
+        <w:numPr>
+          <w:ilvl w:val="0"/>
+          <w:numId w:val="17"/>
+        </w:numPr>
+      </w:pPr>
+      <w:r>
+        <w:t>Semua permintaan terpenuhi tanpa melampaui kapasitas produksi.</w:t>
+      </w:r>
+    </w:p>
+    <w:p>
+      <w:pPr>
+        <w:pStyle w:val="Heading1"/>
+      </w:pPr>
+      <w:r>
+        <w:t>6. EKSPLORASI / SIMULASI</w:t>
+      </w:r>
+    </w:p>
+    <w:p>
+      <w:r>
+        <w:t>Simulasi kenaikan biaya distribusi </w:t>
+      </w:r>
+      <w:r>
+        <w:rPr>
+          <w:b/>
+          <w:bCs/>
+        </w:rPr>
+        <w:t>JAWA BARAT → Surabaya</w:t>
+      </w:r>
+      <w:r>
+        <w:t> dari Rp6.000 menjadi Rp10.000/ton:</w:t>
+      </w:r>
+    </w:p>
+    <w:p>
+      <w:pPr>
+        <w:numPr>
+          <w:ilvl w:val="0"/>
+          <w:numId w:val="18"/>
+        </w:numPr>
+      </w:pPr>
+      <w:r>
+        <w:t>Alokasi beralih ke </w:t>
+      </w:r>
+      <w:r>
+        <w:rPr>
+          <w:b/>
+          <w:bCs/>
+        </w:rPr>
+        <w:t>DKI JAKARTA → Surabaya</w:t>
+      </w:r>
+      <w:r>
+        <w:t>.</w:t>
+      </w:r>
+    </w:p>
+    <w:p>
+      <w:pPr>
+        <w:numPr>
+          <w:ilvl w:val="0"/>
+          <w:numId w:val="18"/>
+        </w:numPr>
+      </w:pPr>
+      <w:r>
+        <w:t>Total biaya meningkat menjadi </w:t>
+      </w:r>
+      <w:r>
+        <w:rPr>
+          <w:b/>
+          <w:bCs/>
+        </w:rPr>
+        <w:t>Rp 40.440.000</w:t>
+      </w:r>
+      <w:r>
+        <w:t>.</w:t>
+      </w:r>
+    </w:p>
+    <w:p/>
+    <w:p>
+      <w:pPr>
+        <w:pStyle w:val="Heading1"/>
+      </w:pPr>
+      <w:r>
+        <w:t>7. KESIMPULAN</w:t>
+      </w:r>
+    </w:p>
+    <w:p>
+      <w:r>
+        <w:t>Model transportasi berhasil mengoptimalkan alokasi produksi padi PT. Makmur dengan biaya minimum. Perusahaan dapat menggunakan model ini untuk perencanaan distribusi bulanan. Eksplorasi menunjukkan sensitivitas biaya terhadap perubahan tarif logistik.</w:t>
+      </w:r>
+    </w:p>
+    <w:p>
+      <w:pPr>
+        <w:pStyle w:val="Heading1"/>
+      </w:pPr>
+      <w:r>
+        <w:lastRenderedPageBreak/>
+        <w:t>8. DAFTAR PUSTAKA</w:t>
+      </w:r>
+    </w:p>
+    <w:p>
+      <w:r>
+        <w:t xml:space="preserve">Taha, H. A. (2017). Operations Research: </w:t>
+      </w:r>
+      <w:r>
+        <w:t>An Introduction. Pearson.</w:t>
       </w:r>
       <w:r>
         <w:br/>
@@ -1366,27 +2261,7 @@
         <w:t>9. LAMPIRAN</w:t>
       </w:r>
     </w:p>
-    <w:p>
-      <w:r>
-        <w:t>Screenshot hasil Excel Solver dan file Excel terlampir.</w:t>
-      </w:r>
-      <w:r>
-        <w:br/>
-        <w:t>Pembagian tugas kelompok:</w:t>
-      </w:r>
-      <w:r>
-        <w:br/>
-        <w:t>- Ahmad: Formulasi dan input data</w:t>
-      </w:r>
-      <w:r>
-        <w:br/>
-        <w:t>- Dini: Solusi dan analisis</w:t>
-      </w:r>
-      <w:r>
-        <w:br/>
-        <w:t>- Rama: Simulasi dan kesimpulan</w:t>
-      </w:r>
-    </w:p>
+    <w:p/>
     <w:sectPr>
       <w:pgSz w:w="12240" w:h="15840"/>
       <w:pgMar w:top="1440" w:right="1800" w:bottom="1440" w:left="1800" w:header="720" w:footer="720" w:gutter="0"/>
@@ -1398,7 +2273,7 @@
 </file>
 
 <file path=word/numbering.xml><?xml version="1.0" encoding="utf-8"?>
-<w:numbering xmlns:wpc="http://schemas.microsoft.com/office/word/2010/wordprocessingCanvas" xmlns:cx="http://schemas.microsoft.com/office/drawing/2014/chartex" xmlns:cx1="http://schemas.microsoft.com/office/drawing/2015/9/8/chartex" xmlns:cx2="http://schemas.microsoft.com/office/drawing/2015/10/21/chartex" xmlns:cx3="http://schemas.microsoft.com/office/drawing/2016/5/9/chartex" xmlns:cx4="http://schemas.microsoft.com/office/drawing/2016/5/10/chartex" xmlns:cx5="http://schemas.microsoft.com/office/drawing/2016/5/11/chartex" xmlns:cx6="http://schemas.microsoft.com/office/drawing/2016/5/12/chartex" xmlns:cx7="http://schemas.microsoft.com/office/drawing/2016/5/13/chartex" xmlns:cx8="http://schemas.microsoft.com/office/drawing/2016/5/14/chartex" xmlns:mc="http://schemas.openxmlformats.org/markup-compatibility/2006" xmlns:aink="http://schemas.microsoft.com/office/drawing/2016/ink" xmlns:am3d="http://schemas.microsoft.com/office/drawing/2017/model3d" xmlns:o="urn:schemas-microsoft-com:office:office" xmlns:oel="http://schemas.microsoft.com/office/2019/extlst" xmlns:r="http://schemas.openxmlformats.org/officeDocument/2006/relationships" xmlns:m="http://schemas.openxmlformats.org/officeDocument/2006/math" xmlns:v="urn:schemas-microsoft-com:vml" xmlns:wp14="http://schemas.microsoft.com/office/word/2010/wordprocessingDrawing" xmlns:wp="http://schemas.openxmlformats.org/drawingml/2006/wordprocessingDrawing" xmlns:w10="urn:schemas-microsoft-com:office:word" xmlns:w="http://schemas.openxmlformats.org/wordprocessingml/2006/main" xmlns:w14="http://schemas.microsoft.com/office/word/2010/wordml" xmlns:w15="http://schemas.microsoft.com/office/word/2012/wordml" xmlns:w16cex="http://schemas.microsoft.com/office/word/2018/wordml/cex" xmlns:w16cid="http://schemas.microsoft.com/office/word/2016/wordml/cid" xmlns:w16="http://schemas.microsoft.com/office/word/2018/wordml" xmlns:w16du="http://schemas.microsoft.com/office/word/2023/wordml/word16du" xmlns:w16sdtdh="http://schemas.microsoft.com/office/word/2020/wordml/sdtdatahash" xmlns:w16sdtfl="http://schemas.microsoft.com/office/word/2024/wordml/sdtformatlock" xmlns:w16se="http://schemas.microsoft.com/office/word/2015/wordml/symex" xmlns:wpg="http://schemas.microsoft.com/office/word/2010/wordprocessingGroup" xmlns:wpi="http://schemas.microsoft.com/office/word/2010/wordprocessingInk" xmlns:wne="http://schemas.microsoft.com/office/word/2006/wordml" xmlns:wps="http://schemas.microsoft.com/office/word/2010/wordprocessingShape" mc:Ignorable="w14 w15 w16se w16cid w16 w16cex w16sdtdh w16sdtfl w16du wp14">
+<w:numbering xmlns:wpc="http://schemas.microsoft.com/office/word/2010/wordprocessingCanvas" xmlns:cx="http://schemas.microsoft.com/office/drawing/2014/chartex" xmlns:cx1="http://schemas.microsoft.com/office/drawing/2015/9/8/chartex" xmlns:cx2="http://schemas.microsoft.com/office/drawing/2015/10/21/chartex" xmlns:cx3="http://schemas.microsoft.com/office/drawing/2016/5/9/chartex" xmlns:cx4="http://schemas.microsoft.com/office/drawing/2016/5/10/chartex" xmlns:cx5="http://schemas.microsoft.com/office/drawing/2016/5/11/chartex" xmlns:cx6="http://schemas.microsoft.com/office/drawing/2016/5/12/chartex" xmlns:cx7="http://schemas.microsoft.com/office/drawing/2016/5/13/chartex" xmlns:cx8="http://schemas.microsoft.com/office/drawing/2016/5/14/chartex" xmlns:mc="http://schemas.openxmlformats.org/markup-compatibility/2006" xmlns:aink="http://schemas.microsoft.com/office/drawing/2016/ink" xmlns:am3d="http://schemas.microsoft.com/office/drawing/2017/model3d" xmlns:o="urn:schemas-microsoft-com:office:office" xmlns:r="http://schemas.openxmlformats.org/officeDocument/2006/relationships" xmlns:m="http://schemas.openxmlformats.org/officeDocument/2006/math" xmlns:v="urn:schemas-microsoft-com:vml" xmlns:wp14="http://schemas.microsoft.com/office/word/2010/wordprocessingDrawing" xmlns:wp="http://schemas.openxmlformats.org/drawingml/2006/wordprocessingDrawing" xmlns:w10="urn:schemas-microsoft-com:office:word" xmlns:w="http://schemas.openxmlformats.org/wordprocessingml/2006/main" xmlns:w14="http://schemas.microsoft.com/office/word/2010/wordml" xmlns:w15="http://schemas.microsoft.com/office/word/2012/wordml" xmlns:w16cex="http://schemas.microsoft.com/office/word/2018/wordml/cex" xmlns:w16cid="http://schemas.microsoft.com/office/word/2016/wordml/cid" xmlns:w16="http://schemas.microsoft.com/office/word/2018/wordml" xmlns:w16sdtdh="http://schemas.microsoft.com/office/word/2020/wordml/sdtdatahash" xmlns:w16se="http://schemas.microsoft.com/office/word/2015/wordml/symex" xmlns:wpg="http://schemas.microsoft.com/office/word/2010/wordprocessingGroup" xmlns:wpi="http://schemas.microsoft.com/office/word/2010/wordprocessingInk" xmlns:wne="http://schemas.microsoft.com/office/word/2006/wordml" xmlns:wps="http://schemas.microsoft.com/office/word/2010/wordprocessingShape" mc:Ignorable="w14 w15 w16se w16cid w16 w16cex w16sdtdh wp14">
   <w:abstractNum w:abstractNumId="0" w15:restartNumberingAfterBreak="0">
     <w:nsid w:val="FFFFFF7C"/>
     <w:multiLevelType w:val="singleLevel"/>
@@ -1571,6 +2446,119 @@
     </w:lvl>
   </w:abstractNum>
   <w:abstractNum w:abstractNumId="9" w15:restartNumberingAfterBreak="0">
+    <w:nsid w:val="042826CF"/>
+    <w:multiLevelType w:val="hybridMultilevel"/>
+    <w:tmpl w:val="2AA8F1FC"/>
+    <w:lvl w:ilvl="0" w:tplc="04090001">
+      <w:start w:val="1"/>
+      <w:numFmt w:val="bullet"/>
+      <w:lvlText w:val=""/>
+      <w:lvlJc w:val="left"/>
+      <w:pPr>
+        <w:ind w:left="720" w:hanging="360"/>
+      </w:pPr>
+      <w:rPr>
+        <w:rFonts w:ascii="Symbol" w:hAnsi="Symbol" w:hint="default"/>
+      </w:rPr>
+    </w:lvl>
+    <w:lvl w:ilvl="1" w:tplc="04090003" w:tentative="1">
+      <w:start w:val="1"/>
+      <w:numFmt w:val="bullet"/>
+      <w:lvlText w:val="o"/>
+      <w:lvlJc w:val="left"/>
+      <w:pPr>
+        <w:ind w:left="1440" w:hanging="360"/>
+      </w:pPr>
+      <w:rPr>
+        <w:rFonts w:ascii="Courier New" w:hAnsi="Courier New" w:cs="Courier New" w:hint="default"/>
+      </w:rPr>
+    </w:lvl>
+    <w:lvl w:ilvl="2" w:tplc="04090005" w:tentative="1">
+      <w:start w:val="1"/>
+      <w:numFmt w:val="bullet"/>
+      <w:lvlText w:val=""/>
+      <w:lvlJc w:val="left"/>
+      <w:pPr>
+        <w:ind w:left="2160" w:hanging="360"/>
+      </w:pPr>
+      <w:rPr>
+        <w:rFonts w:ascii="Wingdings" w:hAnsi="Wingdings" w:hint="default"/>
+      </w:rPr>
+    </w:lvl>
+    <w:lvl w:ilvl="3" w:tplc="04090001" w:tentative="1">
+      <w:start w:val="1"/>
+      <w:numFmt w:val="bullet"/>
+      <w:lvlText w:val=""/>
+      <w:lvlJc w:val="left"/>
+      <w:pPr>
+        <w:ind w:left="2880" w:hanging="360"/>
+      </w:pPr>
+      <w:rPr>
+        <w:rFonts w:ascii="Symbol" w:hAnsi="Symbol" w:hint="default"/>
+      </w:rPr>
+    </w:lvl>
+    <w:lvl w:ilvl="4" w:tplc="04090003" w:tentative="1">
+      <w:start w:val="1"/>
+      <w:numFmt w:val="bullet"/>
+      <w:lvlText w:val="o"/>
+      <w:lvlJc w:val="left"/>
+      <w:pPr>
+        <w:ind w:left="3600" w:hanging="360"/>
+      </w:pPr>
+      <w:rPr>
+        <w:rFonts w:ascii="Courier New" w:hAnsi="Courier New" w:cs="Courier New" w:hint="default"/>
+      </w:rPr>
+    </w:lvl>
+    <w:lvl w:ilvl="5" w:tplc="04090005" w:tentative="1">
+      <w:start w:val="1"/>
+      <w:numFmt w:val="bullet"/>
+      <w:lvlText w:val=""/>
+      <w:lvlJc w:val="left"/>
+      <w:pPr>
+        <w:ind w:left="4320" w:hanging="360"/>
+      </w:pPr>
+      <w:rPr>
+        <w:rFonts w:ascii="Wingdings" w:hAnsi="Wingdings" w:hint="default"/>
+      </w:rPr>
+    </w:lvl>
+    <w:lvl w:ilvl="6" w:tplc="04090001" w:tentative="1">
+      <w:start w:val="1"/>
+      <w:numFmt w:val="bullet"/>
+      <w:lvlText w:val=""/>
+      <w:lvlJc w:val="left"/>
+      <w:pPr>
+        <w:ind w:left="5040" w:hanging="360"/>
+      </w:pPr>
+      <w:rPr>
+        <w:rFonts w:ascii="Symbol" w:hAnsi="Symbol" w:hint="default"/>
+      </w:rPr>
+    </w:lvl>
+    <w:lvl w:ilvl="7" w:tplc="04090003" w:tentative="1">
+      <w:start w:val="1"/>
+      <w:numFmt w:val="bullet"/>
+      <w:lvlText w:val="o"/>
+      <w:lvlJc w:val="left"/>
+      <w:pPr>
+        <w:ind w:left="5760" w:hanging="360"/>
+      </w:pPr>
+      <w:rPr>
+        <w:rFonts w:ascii="Courier New" w:hAnsi="Courier New" w:cs="Courier New" w:hint="default"/>
+      </w:rPr>
+    </w:lvl>
+    <w:lvl w:ilvl="8" w:tplc="04090005" w:tentative="1">
+      <w:start w:val="1"/>
+      <w:numFmt w:val="bullet"/>
+      <w:lvlText w:val=""/>
+      <w:lvlJc w:val="left"/>
+      <w:pPr>
+        <w:ind w:left="6480" w:hanging="360"/>
+      </w:pPr>
+      <w:rPr>
+        <w:rFonts w:ascii="Wingdings" w:hAnsi="Wingdings" w:hint="default"/>
+      </w:rPr>
+    </w:lvl>
+  </w:abstractNum>
+  <w:abstractNum w:abstractNumId="10" w15:restartNumberingAfterBreak="0">
     <w:nsid w:val="105B17A8"/>
     <w:multiLevelType w:val="multilevel"/>
     <w:tmpl w:val="99084DE0"/>
@@ -1719,7 +2707,7 @@
       </w:rPr>
     </w:lvl>
   </w:abstractNum>
-  <w:abstractNum w:abstractNumId="10" w15:restartNumberingAfterBreak="0">
+  <w:abstractNum w:abstractNumId="11" w15:restartNumberingAfterBreak="0">
     <w:nsid w:val="3BF57017"/>
     <w:multiLevelType w:val="multilevel"/>
     <w:tmpl w:val="D0A25792"/>
@@ -1868,7 +2856,156 @@
       </w:rPr>
     </w:lvl>
   </w:abstractNum>
-  <w:abstractNum w:abstractNumId="11" w15:restartNumberingAfterBreak="0">
+  <w:abstractNum w:abstractNumId="12" w15:restartNumberingAfterBreak="0">
+    <w:nsid w:val="3DA51A12"/>
+    <w:multiLevelType w:val="multilevel"/>
+    <w:tmpl w:val="AC6E858E"/>
+    <w:lvl w:ilvl="0">
+      <w:start w:val="1"/>
+      <w:numFmt w:val="bullet"/>
+      <w:lvlText w:val=""/>
+      <w:lvlJc w:val="left"/>
+      <w:pPr>
+        <w:tabs>
+          <w:tab w:val="num" w:pos="720"/>
+        </w:tabs>
+        <w:ind w:left="720" w:hanging="360"/>
+      </w:pPr>
+      <w:rPr>
+        <w:rFonts w:ascii="Symbol" w:hAnsi="Symbol" w:hint="default"/>
+        <w:sz w:val="20"/>
+      </w:rPr>
+    </w:lvl>
+    <w:lvl w:ilvl="1" w:tentative="1">
+      <w:start w:val="1"/>
+      <w:numFmt w:val="bullet"/>
+      <w:lvlText w:val="o"/>
+      <w:lvlJc w:val="left"/>
+      <w:pPr>
+        <w:tabs>
+          <w:tab w:val="num" w:pos="1440"/>
+        </w:tabs>
+        <w:ind w:left="1440" w:hanging="360"/>
+      </w:pPr>
+      <w:rPr>
+        <w:rFonts w:ascii="Courier New" w:hAnsi="Courier New" w:hint="default"/>
+        <w:sz w:val="20"/>
+      </w:rPr>
+    </w:lvl>
+    <w:lvl w:ilvl="2" w:tentative="1">
+      <w:start w:val="1"/>
+      <w:numFmt w:val="bullet"/>
+      <w:lvlText w:val=""/>
+      <w:lvlJc w:val="left"/>
+      <w:pPr>
+        <w:tabs>
+          <w:tab w:val="num" w:pos="2160"/>
+        </w:tabs>
+        <w:ind w:left="2160" w:hanging="360"/>
+      </w:pPr>
+      <w:rPr>
+        <w:rFonts w:ascii="Wingdings" w:hAnsi="Wingdings" w:hint="default"/>
+        <w:sz w:val="20"/>
+      </w:rPr>
+    </w:lvl>
+    <w:lvl w:ilvl="3" w:tentative="1">
+      <w:start w:val="1"/>
+      <w:numFmt w:val="bullet"/>
+      <w:lvlText w:val=""/>
+      <w:lvlJc w:val="left"/>
+      <w:pPr>
+        <w:tabs>
+          <w:tab w:val="num" w:pos="2880"/>
+        </w:tabs>
+        <w:ind w:left="2880" w:hanging="360"/>
+      </w:pPr>
+      <w:rPr>
+        <w:rFonts w:ascii="Wingdings" w:hAnsi="Wingdings" w:hint="default"/>
+        <w:sz w:val="20"/>
+      </w:rPr>
+    </w:lvl>
+    <w:lvl w:ilvl="4" w:tentative="1">
+      <w:start w:val="1"/>
+      <w:numFmt w:val="bullet"/>
+      <w:lvlText w:val=""/>
+      <w:lvlJc w:val="left"/>
+      <w:pPr>
+        <w:tabs>
+          <w:tab w:val="num" w:pos="3600"/>
+        </w:tabs>
+        <w:ind w:left="3600" w:hanging="360"/>
+      </w:pPr>
+      <w:rPr>
+        <w:rFonts w:ascii="Wingdings" w:hAnsi="Wingdings" w:hint="default"/>
+        <w:sz w:val="20"/>
+      </w:rPr>
+    </w:lvl>
+    <w:lvl w:ilvl="5" w:tentative="1">
+      <w:start w:val="1"/>
+      <w:numFmt w:val="bullet"/>
+      <w:lvlText w:val=""/>
+      <w:lvlJc w:val="left"/>
+      <w:pPr>
+        <w:tabs>
+          <w:tab w:val="num" w:pos="4320"/>
+        </w:tabs>
+        <w:ind w:left="4320" w:hanging="360"/>
+      </w:pPr>
+      <w:rPr>
+        <w:rFonts w:ascii="Wingdings" w:hAnsi="Wingdings" w:hint="default"/>
+        <w:sz w:val="20"/>
+      </w:rPr>
+    </w:lvl>
+    <w:lvl w:ilvl="6" w:tentative="1">
+      <w:start w:val="1"/>
+      <w:numFmt w:val="bullet"/>
+      <w:lvlText w:val=""/>
+      <w:lvlJc w:val="left"/>
+      <w:pPr>
+        <w:tabs>
+          <w:tab w:val="num" w:pos="5040"/>
+        </w:tabs>
+        <w:ind w:left="5040" w:hanging="360"/>
+      </w:pPr>
+      <w:rPr>
+        <w:rFonts w:ascii="Wingdings" w:hAnsi="Wingdings" w:hint="default"/>
+        <w:sz w:val="20"/>
+      </w:rPr>
+    </w:lvl>
+    <w:lvl w:ilvl="7" w:tentative="1">
+      <w:start w:val="1"/>
+      <w:numFmt w:val="bullet"/>
+      <w:lvlText w:val=""/>
+      <w:lvlJc w:val="left"/>
+      <w:pPr>
+        <w:tabs>
+          <w:tab w:val="num" w:pos="5760"/>
+        </w:tabs>
+        <w:ind w:left="5760" w:hanging="360"/>
+      </w:pPr>
+      <w:rPr>
+        <w:rFonts w:ascii="Wingdings" w:hAnsi="Wingdings" w:hint="default"/>
+        <w:sz w:val="20"/>
+      </w:rPr>
+    </w:lvl>
+    <w:lvl w:ilvl="8" w:tentative="1">
+      <w:start w:val="1"/>
+      <w:numFmt w:val="bullet"/>
+      <w:lvlText w:val=""/>
+      <w:lvlJc w:val="left"/>
+      <w:pPr>
+        <w:tabs>
+          <w:tab w:val="num" w:pos="6480"/>
+        </w:tabs>
+        <w:ind w:left="6480" w:hanging="360"/>
+      </w:pPr>
+      <w:rPr>
+        <w:rFonts w:ascii="Wingdings" w:hAnsi="Wingdings" w:hint="default"/>
+        <w:sz w:val="20"/>
+      </w:rPr>
+    </w:lvl>
+  </w:abstractNum>
+  <w:abstractNum w:abstractNumId="13" w15:restartNumberingAfterBreak="0">
     <w:nsid w:val="52B7063B"/>
     <w:multiLevelType w:val="hybridMultilevel"/>
     <w:tmpl w:val="809C826E"/>
@@ -1981,7 +3118,7 @@
       </w:rPr>
     </w:lvl>
   </w:abstractNum>
-  <w:abstractNum w:abstractNumId="12" w15:restartNumberingAfterBreak="0">
+  <w:abstractNum w:abstractNumId="14" w15:restartNumberingAfterBreak="0">
     <w:nsid w:val="542A0F64"/>
     <w:multiLevelType w:val="multilevel"/>
     <w:tmpl w:val="60224E92"/>
@@ -2130,50 +3267,476 @@
       </w:rPr>
     </w:lvl>
   </w:abstractNum>
-  <w:num w:numId="1" w16cid:durableId="1781291134">
+  <w:abstractNum w:abstractNumId="15" w15:restartNumberingAfterBreak="0">
+    <w:nsid w:val="58E767C0"/>
+    <w:multiLevelType w:val="multilevel"/>
+    <w:tmpl w:val="0B04DAB0"/>
+    <w:lvl w:ilvl="0">
+      <w:start w:val="1"/>
+      <w:numFmt w:val="bullet"/>
+      <w:lvlText w:val=""/>
+      <w:lvlJc w:val="left"/>
+      <w:pPr>
+        <w:tabs>
+          <w:tab w:val="num" w:pos="720"/>
+        </w:tabs>
+        <w:ind w:left="720" w:hanging="360"/>
+      </w:pPr>
+      <w:rPr>
+        <w:rFonts w:ascii="Symbol" w:hAnsi="Symbol" w:hint="default"/>
+        <w:sz w:val="20"/>
+      </w:rPr>
+    </w:lvl>
+    <w:lvl w:ilvl="1" w:tentative="1">
+      <w:start w:val="1"/>
+      <w:numFmt w:val="bullet"/>
+      <w:lvlText w:val="o"/>
+      <w:lvlJc w:val="left"/>
+      <w:pPr>
+        <w:tabs>
+          <w:tab w:val="num" w:pos="1440"/>
+        </w:tabs>
+        <w:ind w:left="1440" w:hanging="360"/>
+      </w:pPr>
+      <w:rPr>
+        <w:rFonts w:ascii="Courier New" w:hAnsi="Courier New" w:hint="default"/>
+        <w:sz w:val="20"/>
+      </w:rPr>
+    </w:lvl>
+    <w:lvl w:ilvl="2" w:tentative="1">
+      <w:start w:val="1"/>
+      <w:numFmt w:val="bullet"/>
+      <w:lvlText w:val=""/>
+      <w:lvlJc w:val="left"/>
+      <w:pPr>
+        <w:tabs>
+          <w:tab w:val="num" w:pos="2160"/>
+        </w:tabs>
+        <w:ind w:left="2160" w:hanging="360"/>
+      </w:pPr>
+      <w:rPr>
+        <w:rFonts w:ascii="Wingdings" w:hAnsi="Wingdings" w:hint="default"/>
+        <w:sz w:val="20"/>
+      </w:rPr>
+    </w:lvl>
+    <w:lvl w:ilvl="3" w:tentative="1">
+      <w:start w:val="1"/>
+      <w:numFmt w:val="bullet"/>
+      <w:lvlText w:val=""/>
+      <w:lvlJc w:val="left"/>
+      <w:pPr>
+        <w:tabs>
+          <w:tab w:val="num" w:pos="2880"/>
+        </w:tabs>
+        <w:ind w:left="2880" w:hanging="360"/>
+      </w:pPr>
+      <w:rPr>
+        <w:rFonts w:ascii="Wingdings" w:hAnsi="Wingdings" w:hint="default"/>
+        <w:sz w:val="20"/>
+      </w:rPr>
+    </w:lvl>
+    <w:lvl w:ilvl="4" w:tentative="1">
+      <w:start w:val="1"/>
+      <w:numFmt w:val="bullet"/>
+      <w:lvlText w:val=""/>
+      <w:lvlJc w:val="left"/>
+      <w:pPr>
+        <w:tabs>
+          <w:tab w:val="num" w:pos="3600"/>
+        </w:tabs>
+        <w:ind w:left="3600" w:hanging="360"/>
+      </w:pPr>
+      <w:rPr>
+        <w:rFonts w:ascii="Wingdings" w:hAnsi="Wingdings" w:hint="default"/>
+        <w:sz w:val="20"/>
+      </w:rPr>
+    </w:lvl>
+    <w:lvl w:ilvl="5" w:tentative="1">
+      <w:start w:val="1"/>
+      <w:numFmt w:val="bullet"/>
+      <w:lvlText w:val=""/>
+      <w:lvlJc w:val="left"/>
+      <w:pPr>
+        <w:tabs>
+          <w:tab w:val="num" w:pos="4320"/>
+        </w:tabs>
+        <w:ind w:left="4320" w:hanging="360"/>
+      </w:pPr>
+      <w:rPr>
+        <w:rFonts w:ascii="Wingdings" w:hAnsi="Wingdings" w:hint="default"/>
+        <w:sz w:val="20"/>
+      </w:rPr>
+    </w:lvl>
+    <w:lvl w:ilvl="6" w:tentative="1">
+      <w:start w:val="1"/>
+      <w:numFmt w:val="bullet"/>
+      <w:lvlText w:val=""/>
+      <w:lvlJc w:val="left"/>
+      <w:pPr>
+        <w:tabs>
+          <w:tab w:val="num" w:pos="5040"/>
+        </w:tabs>
+        <w:ind w:left="5040" w:hanging="360"/>
+      </w:pPr>
+      <w:rPr>
+        <w:rFonts w:ascii="Wingdings" w:hAnsi="Wingdings" w:hint="default"/>
+        <w:sz w:val="20"/>
+      </w:rPr>
+    </w:lvl>
+    <w:lvl w:ilvl="7" w:tentative="1">
+      <w:start w:val="1"/>
+      <w:numFmt w:val="bullet"/>
+      <w:lvlText w:val=""/>
+      <w:lvlJc w:val="left"/>
+      <w:pPr>
+        <w:tabs>
+          <w:tab w:val="num" w:pos="5760"/>
+        </w:tabs>
+        <w:ind w:left="5760" w:hanging="360"/>
+      </w:pPr>
+      <w:rPr>
+        <w:rFonts w:ascii="Wingdings" w:hAnsi="Wingdings" w:hint="default"/>
+        <w:sz w:val="20"/>
+      </w:rPr>
+    </w:lvl>
+    <w:lvl w:ilvl="8" w:tentative="1">
+      <w:start w:val="1"/>
+      <w:numFmt w:val="bullet"/>
+      <w:lvlText w:val=""/>
+      <w:lvlJc w:val="left"/>
+      <w:pPr>
+        <w:tabs>
+          <w:tab w:val="num" w:pos="6480"/>
+        </w:tabs>
+        <w:ind w:left="6480" w:hanging="360"/>
+      </w:pPr>
+      <w:rPr>
+        <w:rFonts w:ascii="Wingdings" w:hAnsi="Wingdings" w:hint="default"/>
+        <w:sz w:val="20"/>
+      </w:rPr>
+    </w:lvl>
+  </w:abstractNum>
+  <w:abstractNum w:abstractNumId="16" w15:restartNumberingAfterBreak="0">
+    <w:nsid w:val="75B270BE"/>
+    <w:multiLevelType w:val="multilevel"/>
+    <w:tmpl w:val="0494EE1C"/>
+    <w:lvl w:ilvl="0">
+      <w:start w:val="1"/>
+      <w:numFmt w:val="bullet"/>
+      <w:lvlText w:val=""/>
+      <w:lvlJc w:val="left"/>
+      <w:pPr>
+        <w:tabs>
+          <w:tab w:val="num" w:pos="720"/>
+        </w:tabs>
+        <w:ind w:left="720" w:hanging="360"/>
+      </w:pPr>
+      <w:rPr>
+        <w:rFonts w:ascii="Symbol" w:hAnsi="Symbol" w:hint="default"/>
+        <w:sz w:val="20"/>
+      </w:rPr>
+    </w:lvl>
+    <w:lvl w:ilvl="1" w:tentative="1">
+      <w:start w:val="1"/>
+      <w:numFmt w:val="bullet"/>
+      <w:lvlText w:val="o"/>
+      <w:lvlJc w:val="left"/>
+      <w:pPr>
+        <w:tabs>
+          <w:tab w:val="num" w:pos="1440"/>
+        </w:tabs>
+        <w:ind w:left="1440" w:hanging="360"/>
+      </w:pPr>
+      <w:rPr>
+        <w:rFonts w:ascii="Courier New" w:hAnsi="Courier New" w:hint="default"/>
+        <w:sz w:val="20"/>
+      </w:rPr>
+    </w:lvl>
+    <w:lvl w:ilvl="2" w:tentative="1">
+      <w:start w:val="1"/>
+      <w:numFmt w:val="bullet"/>
+      <w:lvlText w:val=""/>
+      <w:lvlJc w:val="left"/>
+      <w:pPr>
+        <w:tabs>
+          <w:tab w:val="num" w:pos="2160"/>
+        </w:tabs>
+        <w:ind w:left="2160" w:hanging="360"/>
+      </w:pPr>
+      <w:rPr>
+        <w:rFonts w:ascii="Wingdings" w:hAnsi="Wingdings" w:hint="default"/>
+        <w:sz w:val="20"/>
+      </w:rPr>
+    </w:lvl>
+    <w:lvl w:ilvl="3" w:tentative="1">
+      <w:start w:val="1"/>
+      <w:numFmt w:val="bullet"/>
+      <w:lvlText w:val=""/>
+      <w:lvlJc w:val="left"/>
+      <w:pPr>
+        <w:tabs>
+          <w:tab w:val="num" w:pos="2880"/>
+        </w:tabs>
+        <w:ind w:left="2880" w:hanging="360"/>
+      </w:pPr>
+      <w:rPr>
+        <w:rFonts w:ascii="Wingdings" w:hAnsi="Wingdings" w:hint="default"/>
+        <w:sz w:val="20"/>
+      </w:rPr>
+    </w:lvl>
+    <w:lvl w:ilvl="4" w:tentative="1">
+      <w:start w:val="1"/>
+      <w:numFmt w:val="bullet"/>
+      <w:lvlText w:val=""/>
+      <w:lvlJc w:val="left"/>
+      <w:pPr>
+        <w:tabs>
+          <w:tab w:val="num" w:pos="3600"/>
+        </w:tabs>
+        <w:ind w:left="3600" w:hanging="360"/>
+      </w:pPr>
+      <w:rPr>
+        <w:rFonts w:ascii="Wingdings" w:hAnsi="Wingdings" w:hint="default"/>
+        <w:sz w:val="20"/>
+      </w:rPr>
+    </w:lvl>
+    <w:lvl w:ilvl="5" w:tentative="1">
+      <w:start w:val="1"/>
+      <w:numFmt w:val="bullet"/>
+      <w:lvlText w:val=""/>
+      <w:lvlJc w:val="left"/>
+      <w:pPr>
+        <w:tabs>
+          <w:tab w:val="num" w:pos="4320"/>
+        </w:tabs>
+        <w:ind w:left="4320" w:hanging="360"/>
+      </w:pPr>
+      <w:rPr>
+        <w:rFonts w:ascii="Wingdings" w:hAnsi="Wingdings" w:hint="default"/>
+        <w:sz w:val="20"/>
+      </w:rPr>
+    </w:lvl>
+    <w:lvl w:ilvl="6" w:tentative="1">
+      <w:start w:val="1"/>
+      <w:numFmt w:val="bullet"/>
+      <w:lvlText w:val=""/>
+      <w:lvlJc w:val="left"/>
+      <w:pPr>
+        <w:tabs>
+          <w:tab w:val="num" w:pos="5040"/>
+        </w:tabs>
+        <w:ind w:left="5040" w:hanging="360"/>
+      </w:pPr>
+      <w:rPr>
+        <w:rFonts w:ascii="Wingdings" w:hAnsi="Wingdings" w:hint="default"/>
+        <w:sz w:val="20"/>
+      </w:rPr>
+    </w:lvl>
+    <w:lvl w:ilvl="7" w:tentative="1">
+      <w:start w:val="1"/>
+      <w:numFmt w:val="bullet"/>
+      <w:lvlText w:val=""/>
+      <w:lvlJc w:val="left"/>
+      <w:pPr>
+        <w:tabs>
+          <w:tab w:val="num" w:pos="5760"/>
+        </w:tabs>
+        <w:ind w:left="5760" w:hanging="360"/>
+      </w:pPr>
+      <w:rPr>
+        <w:rFonts w:ascii="Wingdings" w:hAnsi="Wingdings" w:hint="default"/>
+        <w:sz w:val="20"/>
+      </w:rPr>
+    </w:lvl>
+    <w:lvl w:ilvl="8" w:tentative="1">
+      <w:start w:val="1"/>
+      <w:numFmt w:val="bullet"/>
+      <w:lvlText w:val=""/>
+      <w:lvlJc w:val="left"/>
+      <w:pPr>
+        <w:tabs>
+          <w:tab w:val="num" w:pos="6480"/>
+        </w:tabs>
+        <w:ind w:left="6480" w:hanging="360"/>
+      </w:pPr>
+      <w:rPr>
+        <w:rFonts w:ascii="Wingdings" w:hAnsi="Wingdings" w:hint="default"/>
+        <w:sz w:val="20"/>
+      </w:rPr>
+    </w:lvl>
+  </w:abstractNum>
+  <w:abstractNum w:abstractNumId="17" w15:restartNumberingAfterBreak="0">
+    <w:nsid w:val="775A79C8"/>
+    <w:multiLevelType w:val="hybridMultilevel"/>
+    <w:tmpl w:val="741247E8"/>
+    <w:lvl w:ilvl="0" w:tplc="04090001">
+      <w:start w:val="1"/>
+      <w:numFmt w:val="bullet"/>
+      <w:lvlText w:val=""/>
+      <w:lvlJc w:val="left"/>
+      <w:pPr>
+        <w:ind w:left="720" w:hanging="360"/>
+      </w:pPr>
+      <w:rPr>
+        <w:rFonts w:ascii="Symbol" w:hAnsi="Symbol" w:hint="default"/>
+      </w:rPr>
+    </w:lvl>
+    <w:lvl w:ilvl="1" w:tplc="04090003" w:tentative="1">
+      <w:start w:val="1"/>
+      <w:numFmt w:val="bullet"/>
+      <w:lvlText w:val="o"/>
+      <w:lvlJc w:val="left"/>
+      <w:pPr>
+        <w:ind w:left="1440" w:hanging="360"/>
+      </w:pPr>
+      <w:rPr>
+        <w:rFonts w:ascii="Courier New" w:hAnsi="Courier New" w:cs="Courier New" w:hint="default"/>
+      </w:rPr>
+    </w:lvl>
+    <w:lvl w:ilvl="2" w:tplc="04090005" w:tentative="1">
+      <w:start w:val="1"/>
+      <w:numFmt w:val="bullet"/>
+      <w:lvlText w:val=""/>
+      <w:lvlJc w:val="left"/>
+      <w:pPr>
+        <w:ind w:left="2160" w:hanging="360"/>
+      </w:pPr>
+      <w:rPr>
+        <w:rFonts w:ascii="Wingdings" w:hAnsi="Wingdings" w:hint="default"/>
+      </w:rPr>
+    </w:lvl>
+    <w:lvl w:ilvl="3" w:tplc="04090001" w:tentative="1">
+      <w:start w:val="1"/>
+      <w:numFmt w:val="bullet"/>
+      <w:lvlText w:val=""/>
+      <w:lvlJc w:val="left"/>
+      <w:pPr>
+        <w:ind w:left="2880" w:hanging="360"/>
+      </w:pPr>
+      <w:rPr>
+        <w:rFonts w:ascii="Symbol" w:hAnsi="Symbol" w:hint="default"/>
+      </w:rPr>
+    </w:lvl>
+    <w:lvl w:ilvl="4" w:tplc="04090003" w:tentative="1">
+      <w:start w:val="1"/>
+      <w:numFmt w:val="bullet"/>
+      <w:lvlText w:val="o"/>
+      <w:lvlJc w:val="left"/>
+      <w:pPr>
+        <w:ind w:left="3600" w:hanging="360"/>
+      </w:pPr>
+      <w:rPr>
+        <w:rFonts w:ascii="Courier New" w:hAnsi="Courier New" w:cs="Courier New" w:hint="default"/>
+      </w:rPr>
+    </w:lvl>
+    <w:lvl w:ilvl="5" w:tplc="04090005" w:tentative="1">
+      <w:start w:val="1"/>
+      <w:numFmt w:val="bullet"/>
+      <w:lvlText w:val=""/>
+      <w:lvlJc w:val="left"/>
+      <w:pPr>
+        <w:ind w:left="4320" w:hanging="360"/>
+      </w:pPr>
+      <w:rPr>
+        <w:rFonts w:ascii="Wingdings" w:hAnsi="Wingdings" w:hint="default"/>
+      </w:rPr>
+    </w:lvl>
+    <w:lvl w:ilvl="6" w:tplc="04090001" w:tentative="1">
+      <w:start w:val="1"/>
+      <w:numFmt w:val="bullet"/>
+      <w:lvlText w:val=""/>
+      <w:lvlJc w:val="left"/>
+      <w:pPr>
+        <w:ind w:left="5040" w:hanging="360"/>
+      </w:pPr>
+      <w:rPr>
+        <w:rFonts w:ascii="Symbol" w:hAnsi="Symbol" w:hint="default"/>
+      </w:rPr>
+    </w:lvl>
+    <w:lvl w:ilvl="7" w:tplc="04090003" w:tentative="1">
+      <w:start w:val="1"/>
+      <w:numFmt w:val="bullet"/>
+      <w:lvlText w:val="o"/>
+      <w:lvlJc w:val="left"/>
+      <w:pPr>
+        <w:ind w:left="5760" w:hanging="360"/>
+      </w:pPr>
+      <w:rPr>
+        <w:rFonts w:ascii="Courier New" w:hAnsi="Courier New" w:cs="Courier New" w:hint="default"/>
+      </w:rPr>
+    </w:lvl>
+    <w:lvl w:ilvl="8" w:tplc="04090005" w:tentative="1">
+      <w:start w:val="1"/>
+      <w:numFmt w:val="bullet"/>
+      <w:lvlText w:val=""/>
+      <w:lvlJc w:val="left"/>
+      <w:pPr>
+        <w:ind w:left="6480" w:hanging="360"/>
+      </w:pPr>
+      <w:rPr>
+        <w:rFonts w:ascii="Wingdings" w:hAnsi="Wingdings" w:hint="default"/>
+      </w:rPr>
+    </w:lvl>
+  </w:abstractNum>
+  <w:num w:numId="1">
     <w:abstractNumId w:val="8"/>
   </w:num>
-  <w:num w:numId="2" w16cid:durableId="1107577940">
+  <w:num w:numId="2">
     <w:abstractNumId w:val="6"/>
   </w:num>
-  <w:num w:numId="3" w16cid:durableId="1422802125">
+  <w:num w:numId="3">
     <w:abstractNumId w:val="5"/>
   </w:num>
-  <w:num w:numId="4" w16cid:durableId="1533809507">
+  <w:num w:numId="4">
     <w:abstractNumId w:val="4"/>
   </w:num>
-  <w:num w:numId="5" w16cid:durableId="788354151">
+  <w:num w:numId="5">
     <w:abstractNumId w:val="7"/>
   </w:num>
-  <w:num w:numId="6" w16cid:durableId="1937669921">
+  <w:num w:numId="6">
     <w:abstractNumId w:val="3"/>
   </w:num>
-  <w:num w:numId="7" w16cid:durableId="2019428641">
+  <w:num w:numId="7">
     <w:abstractNumId w:val="2"/>
   </w:num>
-  <w:num w:numId="8" w16cid:durableId="1455292976">
+  <w:num w:numId="8">
     <w:abstractNumId w:val="1"/>
   </w:num>
-  <w:num w:numId="9" w16cid:durableId="424812632">
+  <w:num w:numId="9">
     <w:abstractNumId w:val="0"/>
   </w:num>
-  <w:num w:numId="10" w16cid:durableId="1816947517">
+  <w:num w:numId="10">
+    <w:abstractNumId w:val="11"/>
+  </w:num>
+  <w:num w:numId="11">
+    <w:abstractNumId w:val="13"/>
+  </w:num>
+  <w:num w:numId="12">
+    <w:abstractNumId w:val="14"/>
+  </w:num>
+  <w:num w:numId="13">
     <w:abstractNumId w:val="10"/>
   </w:num>
-  <w:num w:numId="11" w16cid:durableId="1844123107">
-    <w:abstractNumId w:val="11"/>
+  <w:num w:numId="14">
+    <w:abstractNumId w:val="9"/>
   </w:num>
-  <w:num w:numId="12" w16cid:durableId="1550996668">
+  <w:num w:numId="15">
+    <w:abstractNumId w:val="17"/>
+  </w:num>
+  <w:num w:numId="16">
+    <w:abstractNumId w:val="15"/>
+  </w:num>
+  <w:num w:numId="17">
     <w:abstractNumId w:val="12"/>
   </w:num>
-  <w:num w:numId="13" w16cid:durableId="68117166">
-    <w:abstractNumId w:val="9"/>
+  <w:num w:numId="18">
+    <w:abstractNumId w:val="16"/>
   </w:num>
 </w:numbering>
 </file>
 
 <file path=word/styles.xml><?xml version="1.0" encoding="utf-8"?>
-<w:styles xmlns:mc="http://schemas.openxmlformats.org/markup-compatibility/2006" xmlns:r="http://schemas.openxmlformats.org/officeDocument/2006/relationships" xmlns:w="http://schemas.openxmlformats.org/wordprocessingml/2006/main" xmlns:w14="http://schemas.microsoft.com/office/word/2010/wordml" xmlns:w15="http://schemas.microsoft.com/office/word/2012/wordml" xmlns:w16cex="http://schemas.microsoft.com/office/word/2018/wordml/cex" xmlns:w16cid="http://schemas.microsoft.com/office/word/2016/wordml/cid" xmlns:w16="http://schemas.microsoft.com/office/word/2018/wordml" xmlns:w16du="http://schemas.microsoft.com/office/word/2023/wordml/word16du" xmlns:w16sdtdh="http://schemas.microsoft.com/office/word/2020/wordml/sdtdatahash" xmlns:w16sdtfl="http://schemas.microsoft.com/office/word/2024/wordml/sdtformatlock" xmlns:w16se="http://schemas.microsoft.com/office/word/2015/wordml/symex" mc:Ignorable="w14 w15 w16se w16cid w16 w16cex w16sdtdh w16sdtfl w16du">
+<w:styles xmlns:mc="http://schemas.openxmlformats.org/markup-compatibility/2006" xmlns:r="http://schemas.openxmlformats.org/officeDocument/2006/relationships" xmlns:w="http://schemas.openxmlformats.org/wordprocessingml/2006/main" xmlns:w14="http://schemas.microsoft.com/office/word/2010/wordml" xmlns:w15="http://schemas.microsoft.com/office/word/2012/wordml" xmlns:w16cex="http://schemas.microsoft.com/office/word/2018/wordml/cex" xmlns:w16cid="http://schemas.microsoft.com/office/word/2016/wordml/cid" xmlns:w16="http://schemas.microsoft.com/office/word/2018/wordml" xmlns:w16sdtdh="http://schemas.microsoft.com/office/word/2020/wordml/sdtdatahash" xmlns:w16se="http://schemas.microsoft.com/office/word/2015/wordml/symex" mc:Ignorable="w14 w15 w16se w16cid w16 w16cex w16sdtdh">
   <w:docDefaults>
     <w:rPrDefault>
       <w:rPr>

</xml_diff>